<commit_message>
Finission lien categorie de sujet
</commit_message>
<xml_diff>
--- a/FR-TP1-WC1.docx
+++ b/FR-TP1-WC1.docx
@@ -5,7 +5,7 @@
     <w:p>
       <w:pPr>
         <w:pBdr>
-          <w:bottom w:val="single" w:color="auto" w:sz="6" w:space="1"/>
+          <w:bottom w:val="single" w:sz="6" w:space="1" w:color="auto"/>
         </w:pBdr>
         <w:rPr>
           <w:b/>
@@ -74,163 +74,152 @@
           <w:szCs w:val="24"/>
           <w:u w:val="single"/>
         </w:rPr>
-        <w:t>*</w:t>
-      </w:r>
-      <w:r>
+        <w:t>*Noter tout d’abord que ce travail peut se réaliser en équipe de 2.</w:t>
+      </w:r>
+    </w:p>
+    <w:p>
+      <w:pPr>
+        <w:rPr>
+          <w:sz w:val="24"/>
+          <w:szCs w:val="24"/>
+        </w:rPr>
+      </w:pPr>
+      <w:r>
+        <w:rPr>
+          <w:sz w:val="24"/>
+          <w:szCs w:val="24"/>
+        </w:rPr>
+        <w:t>Dans le cadre du cours W</w:t>
+      </w:r>
+      <w:r>
+        <w:rPr>
+          <w:sz w:val="24"/>
+          <w:szCs w:val="24"/>
+        </w:rPr>
+        <w:t>C1,</w:t>
+      </w:r>
+      <w:r>
+        <w:rPr>
+          <w:sz w:val="24"/>
+          <w:szCs w:val="24"/>
+        </w:rPr>
+        <w:t xml:space="preserve"> vous serez amenés à faire la création d’un </w:t>
+      </w:r>
+      <w:r>
+        <w:rPr>
+          <w:b/>
+          <w:bCs/>
+          <w:sz w:val="24"/>
+          <w:szCs w:val="24"/>
+        </w:rPr>
+        <w:t>forum</w:t>
+      </w:r>
+      <w:r>
+        <w:rPr>
+          <w:sz w:val="24"/>
+          <w:szCs w:val="24"/>
+        </w:rPr>
+        <w:t xml:space="preserve"> sur un thème de votre choix</w:t>
+      </w:r>
+      <w:r>
+        <w:rPr>
+          <w:sz w:val="24"/>
+          <w:szCs w:val="24"/>
+        </w:rPr>
+        <w:t xml:space="preserve"> en utilisant les technologies vues en classe</w:t>
+      </w:r>
+      <w:r>
+        <w:rPr>
+          <w:sz w:val="24"/>
+          <w:szCs w:val="24"/>
+        </w:rPr>
+        <w:t>. Le projet est divisé en deux étapes de livraison distincte</w:t>
+      </w:r>
+      <w:r>
+        <w:rPr>
+          <w:sz w:val="24"/>
+          <w:szCs w:val="24"/>
+        </w:rPr>
+        <w:t>s</w:t>
+      </w:r>
+      <w:r>
+        <w:rPr>
+          <w:sz w:val="24"/>
+          <w:szCs w:val="24"/>
+        </w:rPr>
+        <w:t xml:space="preserve">, mais </w:t>
+      </w:r>
+      <w:r>
+        <w:rPr>
+          <w:sz w:val="24"/>
+          <w:szCs w:val="24"/>
+        </w:rPr>
+        <w:t>demeure</w:t>
+      </w:r>
+      <w:r>
+        <w:rPr>
+          <w:sz w:val="24"/>
+          <w:szCs w:val="24"/>
+        </w:rPr>
+        <w:t xml:space="preserve"> le sujet des </w:t>
+      </w:r>
+      <w:r>
+        <w:rPr>
+          <w:i/>
+          <w:sz w:val="24"/>
+          <w:szCs w:val="24"/>
+          <w:u w:val="single"/>
+        </w:rPr>
+        <w:t>deux</w:t>
+      </w:r>
+      <w:r>
+        <w:rPr>
+          <w:sz w:val="24"/>
+          <w:szCs w:val="24"/>
+        </w:rPr>
+        <w:t xml:space="preserve"> travaux pratiques</w:t>
+      </w:r>
+      <w:r>
+        <w:rPr>
+          <w:sz w:val="24"/>
+          <w:szCs w:val="24"/>
+        </w:rPr>
+        <w:t xml:space="preserve"> (TP#1 &amp; TP#2)</w:t>
+      </w:r>
+      <w:r>
+        <w:rPr>
+          <w:sz w:val="24"/>
+          <w:szCs w:val="24"/>
+        </w:rPr>
+        <w:t>.</w:t>
+      </w:r>
+    </w:p>
+    <w:p>
+      <w:pPr>
         <w:rPr>
           <w:i/>
           <w:iCs/>
           <w:sz w:val="24"/>
           <w:szCs w:val="24"/>
-          <w:u w:val="single"/>
-        </w:rPr>
-        <w:t>Noter tout d’abord que ce travail peut se réaliser en équipe de 2.</w:t>
-      </w:r>
-    </w:p>
-    <w:p>
-      <w:pPr>
-        <w:rPr>
-          <w:sz w:val="24"/>
-          <w:szCs w:val="24"/>
-        </w:rPr>
-      </w:pPr>
-      <w:r>
-        <w:rPr>
-          <w:sz w:val="24"/>
-          <w:szCs w:val="24"/>
-        </w:rPr>
-        <w:t>Dans le cadre du cours W</w:t>
-      </w:r>
-      <w:r>
-        <w:rPr>
-          <w:sz w:val="24"/>
-          <w:szCs w:val="24"/>
-        </w:rPr>
-        <w:t>C1,</w:t>
-      </w:r>
-      <w:r>
-        <w:rPr>
-          <w:sz w:val="24"/>
-          <w:szCs w:val="24"/>
-        </w:rPr>
-        <w:t xml:space="preserve"> vous serez amenés à faire la création d’un </w:t>
-      </w:r>
-      <w:r>
-        <w:rPr>
-          <w:b/>
-          <w:bCs/>
-          <w:sz w:val="24"/>
-          <w:szCs w:val="24"/>
-        </w:rPr>
-        <w:t>forum</w:t>
-      </w:r>
-      <w:r>
-        <w:rPr>
-          <w:sz w:val="24"/>
-          <w:szCs w:val="24"/>
-        </w:rPr>
-        <w:t xml:space="preserve"> sur un thème de votre choix</w:t>
-      </w:r>
-      <w:r>
-        <w:rPr>
-          <w:sz w:val="24"/>
-          <w:szCs w:val="24"/>
-        </w:rPr>
-        <w:t xml:space="preserve"> en utilisant les technologies vues en classe</w:t>
-      </w:r>
-      <w:r>
-        <w:rPr>
-          <w:sz w:val="24"/>
-          <w:szCs w:val="24"/>
-        </w:rPr>
-        <w:t xml:space="preserve">. </w:t>
-      </w:r>
-      <w:r>
-        <w:rPr>
-          <w:sz w:val="24"/>
-          <w:szCs w:val="24"/>
-          <w:highlight w:val="yellow"/>
-        </w:rPr>
-        <w:t>Le projet est divisé en deux étapes de livraison distincte</w:t>
-      </w:r>
-      <w:r>
-        <w:rPr>
-          <w:sz w:val="24"/>
-          <w:szCs w:val="24"/>
-          <w:highlight w:val="yellow"/>
-        </w:rPr>
-        <w:t>s</w:t>
-      </w:r>
-      <w:r>
-        <w:rPr>
-          <w:sz w:val="24"/>
-          <w:szCs w:val="24"/>
-        </w:rPr>
-        <w:t xml:space="preserve">, mais </w:t>
-      </w:r>
-      <w:r>
-        <w:rPr>
-          <w:sz w:val="24"/>
-          <w:szCs w:val="24"/>
-        </w:rPr>
-        <w:t>demeure</w:t>
-      </w:r>
-      <w:r>
-        <w:rPr>
-          <w:sz w:val="24"/>
-          <w:szCs w:val="24"/>
-        </w:rPr>
-        <w:t xml:space="preserve"> le sujet des </w:t>
-      </w:r>
-      <w:r>
-        <w:rPr>
-          <w:i/>
-          <w:sz w:val="24"/>
-          <w:szCs w:val="24"/>
-          <w:u w:val="single"/>
-        </w:rPr>
-        <w:t>deux</w:t>
-      </w:r>
-      <w:r>
-        <w:rPr>
-          <w:sz w:val="24"/>
-          <w:szCs w:val="24"/>
-        </w:rPr>
-        <w:t xml:space="preserve"> travaux pratiques</w:t>
-      </w:r>
-      <w:r>
-        <w:rPr>
-          <w:sz w:val="24"/>
-          <w:szCs w:val="24"/>
-        </w:rPr>
-        <w:t xml:space="preserve"> (TP#1 &amp; TP#2)</w:t>
-      </w:r>
-      <w:r>
-        <w:rPr>
-          <w:sz w:val="24"/>
-          <w:szCs w:val="24"/>
-        </w:rPr>
-        <w:t>.</w:t>
-      </w:r>
-    </w:p>
-    <w:p>
-      <w:pPr>
+        </w:rPr>
+      </w:pPr>
+      <w:r>
         <w:rPr>
           <w:i/>
           <w:iCs/>
           <w:sz w:val="24"/>
           <w:szCs w:val="24"/>
         </w:rPr>
-      </w:pPr>
+        <w:t>Dans le cadre de ce travail</w:t>
+      </w:r>
       <w:r>
         <w:rPr>
           <w:i/>
           <w:iCs/>
           <w:sz w:val="24"/>
           <w:szCs w:val="24"/>
-          <w:highlight w:val="cyan"/>
-        </w:rPr>
-        <w:t>Dans le cadre de ce travail</w:t>
+        </w:rPr>
+        <w:t>,</w:t>
       </w:r>
       <w:r>
         <w:rPr>
@@ -238,9 +227,8 @@
           <w:iCs/>
           <w:sz w:val="24"/>
           <w:szCs w:val="24"/>
-          <w:highlight w:val="cyan"/>
-        </w:rPr>
-        <w:t>,</w:t>
+        </w:rPr>
+        <w:t xml:space="preserve"> vous devrez d’abord modélis</w:t>
       </w:r>
       <w:r>
         <w:rPr>
@@ -248,9 +236,8 @@
           <w:iCs/>
           <w:sz w:val="24"/>
           <w:szCs w:val="24"/>
-          <w:highlight w:val="cyan"/>
-        </w:rPr>
-        <w:t xml:space="preserve"> vous devrez d’abord modélis</w:t>
+        </w:rPr>
+        <w:t>er</w:t>
       </w:r>
       <w:r>
         <w:rPr>
@@ -258,41 +245,37 @@
           <w:iCs/>
           <w:sz w:val="24"/>
           <w:szCs w:val="24"/>
-          <w:highlight w:val="cyan"/>
-        </w:rPr>
-        <w:t>er</w:t>
-      </w:r>
+        </w:rPr>
+        <w:t xml:space="preserve"> une base de données hébergée sur SQL Server et en permettre la gestion via une application web ASP Net </w:t>
+      </w:r>
+      <w:proofErr w:type="spellStart"/>
       <w:r>
         <w:rPr>
           <w:i/>
           <w:iCs/>
           <w:sz w:val="24"/>
           <w:szCs w:val="24"/>
-          <w:highlight w:val="cyan"/>
-        </w:rPr>
-        <w:t xml:space="preserve"> une base de données hébergée sur SQL Server et en permettre la gestion via une application web ASP Net </w:t>
-      </w:r>
-      <w:proofErr w:type="spellStart"/>
+        </w:rPr>
+        <w:t>Core</w:t>
+      </w:r>
+      <w:proofErr w:type="spellEnd"/>
       <w:r>
         <w:rPr>
           <w:i/>
           <w:iCs/>
           <w:sz w:val="24"/>
           <w:szCs w:val="24"/>
-          <w:highlight w:val="cyan"/>
-        </w:rPr>
-        <w:t>Core</w:t>
-      </w:r>
-      <w:proofErr w:type="spellEnd"/>
+        </w:rPr>
+        <w:t>.</w:t>
+      </w:r>
       <w:r>
         <w:rPr>
           <w:i/>
           <w:iCs/>
           <w:sz w:val="24"/>
           <w:szCs w:val="24"/>
-          <w:highlight w:val="cyan"/>
-        </w:rPr>
-        <w:t>.</w:t>
+        </w:rPr>
+        <w:t xml:space="preserve"> </w:t>
       </w:r>
       <w:r>
         <w:rPr>
@@ -301,7 +284,139 @@
           <w:sz w:val="24"/>
           <w:szCs w:val="24"/>
         </w:rPr>
-        <w:t xml:space="preserve"> </w:t>
+        <w:t>(10%)</w:t>
+      </w:r>
+    </w:p>
+    <w:p>
+      <w:pPr>
+        <w:rPr>
+          <w:sz w:val="24"/>
+          <w:szCs w:val="24"/>
+        </w:rPr>
+      </w:pPr>
+      <w:r>
+        <w:rPr>
+          <w:sz w:val="24"/>
+          <w:szCs w:val="24"/>
+        </w:rPr>
+        <w:t>La</w:t>
+      </w:r>
+      <w:r>
+        <w:rPr>
+          <w:sz w:val="24"/>
+          <w:szCs w:val="24"/>
+        </w:rPr>
+        <w:t xml:space="preserve"> fondation de la</w:t>
+      </w:r>
+      <w:r>
+        <w:rPr>
+          <w:sz w:val="24"/>
+          <w:szCs w:val="24"/>
+        </w:rPr>
+        <w:t xml:space="preserve"> structure de</w:t>
+      </w:r>
+      <w:r>
+        <w:rPr>
+          <w:sz w:val="24"/>
+          <w:szCs w:val="24"/>
+        </w:rPr>
+        <w:t>s tables de</w:t>
+      </w:r>
+      <w:r>
+        <w:rPr>
+          <w:sz w:val="24"/>
+          <w:szCs w:val="24"/>
+        </w:rPr>
+        <w:t xml:space="preserve"> la base de données va comme suit :</w:t>
+      </w:r>
+    </w:p>
+    <w:p>
+      <w:pPr>
+        <w:rPr>
+          <w:b/>
+          <w:bCs/>
+          <w:sz w:val="24"/>
+          <w:szCs w:val="24"/>
+        </w:rPr>
+      </w:pPr>
+      <w:r>
+        <w:rPr>
+          <w:b/>
+          <w:bCs/>
+          <w:sz w:val="24"/>
+          <w:szCs w:val="24"/>
+        </w:rPr>
+        <w:t xml:space="preserve">Catégories -&gt; Sujets -&gt; Messages </w:t>
+      </w:r>
+    </w:p>
+    <w:p>
+      <w:pPr>
+        <w:rPr>
+          <w:sz w:val="24"/>
+          <w:szCs w:val="24"/>
+        </w:rPr>
+      </w:pPr>
+      <w:r>
+        <w:rPr>
+          <w:sz w:val="24"/>
+          <w:szCs w:val="24"/>
+        </w:rPr>
+        <w:t xml:space="preserve">Ou </w:t>
+      </w:r>
+      <w:r>
+        <w:rPr>
+          <w:sz w:val="24"/>
+          <w:szCs w:val="24"/>
+        </w:rPr>
+        <w:t>en d’autres mots, cela peut aussi être interprété comme suit :</w:t>
+      </w:r>
+    </w:p>
+    <w:p>
+      <w:pPr>
+        <w:rPr>
+          <w:b/>
+          <w:bCs/>
+          <w:sz w:val="24"/>
+          <w:szCs w:val="24"/>
+        </w:rPr>
+      </w:pPr>
+      <w:r>
+        <w:rPr>
+          <w:b/>
+          <w:bCs/>
+          <w:sz w:val="24"/>
+          <w:szCs w:val="24"/>
+        </w:rPr>
+        <w:t>Catégories -&gt; Questions -&gt; Réponses.</w:t>
+      </w:r>
+    </w:p>
+    <w:p>
+      <w:pPr>
+        <w:rPr>
+          <w:sz w:val="24"/>
+          <w:szCs w:val="24"/>
+        </w:rPr>
+      </w:pPr>
+      <w:r>
+        <w:rPr>
+          <w:sz w:val="24"/>
+          <w:szCs w:val="24"/>
+        </w:rPr>
+        <w:t>*N.B. : Bien que vous puissiez donner les noms que vous désiré à vos tables et colonnes, il est important de bien respecter la structure présenté</w:t>
+      </w:r>
+      <w:r>
+        <w:rPr>
+          <w:sz w:val="24"/>
+          <w:szCs w:val="24"/>
+        </w:rPr>
+        <w:t>e</w:t>
+      </w:r>
+      <w:r>
+        <w:rPr>
+          <w:sz w:val="24"/>
+          <w:szCs w:val="24"/>
+        </w:rPr>
+        <w:t xml:space="preserve"> ci-haut, </w:t>
       </w:r>
       <w:r>
         <w:rPr>
@@ -310,237 +425,228 @@
           <w:sz w:val="24"/>
           <w:szCs w:val="24"/>
         </w:rPr>
-        <w:t>(10%)</w:t>
-      </w:r>
-    </w:p>
-    <w:p>
-      <w:pPr>
-        <w:rPr>
-          <w:sz w:val="24"/>
-          <w:szCs w:val="24"/>
-        </w:rPr>
-      </w:pPr>
-      <w:r>
-        <w:rPr>
-          <w:sz w:val="24"/>
-          <w:szCs w:val="24"/>
-        </w:rPr>
-        <w:t>La</w:t>
-      </w:r>
-      <w:r>
-        <w:rPr>
-          <w:sz w:val="24"/>
-          <w:szCs w:val="24"/>
-        </w:rPr>
-        <w:t xml:space="preserve"> fondation de la</w:t>
-      </w:r>
-      <w:r>
-        <w:rPr>
-          <w:sz w:val="24"/>
-          <w:szCs w:val="24"/>
-        </w:rPr>
-        <w:t xml:space="preserve"> structure de</w:t>
-      </w:r>
-      <w:r>
-        <w:rPr>
-          <w:sz w:val="24"/>
-          <w:szCs w:val="24"/>
-        </w:rPr>
-        <w:t>s tables de</w:t>
-      </w:r>
-      <w:r>
-        <w:rPr>
-          <w:sz w:val="24"/>
-          <w:szCs w:val="24"/>
-        </w:rPr>
-        <w:t xml:space="preserve"> la base de données va comme suit :</w:t>
-      </w:r>
-    </w:p>
-    <w:p>
-      <w:pPr>
-        <w:rPr>
-          <w:b/>
-          <w:bCs/>
-          <w:sz w:val="24"/>
-          <w:szCs w:val="24"/>
-        </w:rPr>
-      </w:pPr>
-      <w:r>
-        <w:rPr>
-          <w:b/>
-          <w:bCs/>
-          <w:sz w:val="24"/>
-          <w:szCs w:val="24"/>
-        </w:rPr>
-        <w:t xml:space="preserve">Catégories -&gt; Sujets -&gt; </w:t>
-      </w:r>
-      <w:r>
-        <w:rPr>
-          <w:b/>
-          <w:bCs/>
-          <w:sz w:val="24"/>
-          <w:szCs w:val="24"/>
-        </w:rPr>
-        <w:t>Messages</w:t>
-      </w:r>
-      <w:r>
-        <w:rPr>
-          <w:b/>
-          <w:bCs/>
-          <w:sz w:val="24"/>
-          <w:szCs w:val="24"/>
-        </w:rPr>
-        <w:t xml:space="preserve"> </w:t>
-      </w:r>
-    </w:p>
-    <w:p>
-      <w:pPr>
-        <w:rPr>
-          <w:sz w:val="24"/>
-          <w:szCs w:val="24"/>
-        </w:rPr>
-      </w:pPr>
-      <w:r>
-        <w:rPr>
-          <w:sz w:val="24"/>
-          <w:szCs w:val="24"/>
-        </w:rPr>
-        <w:t xml:space="preserve">Ou </w:t>
-      </w:r>
-      <w:r>
-        <w:rPr>
-          <w:sz w:val="24"/>
-          <w:szCs w:val="24"/>
-        </w:rPr>
-        <w:t>en d’autres mots</w:t>
-      </w:r>
-      <w:r>
-        <w:rPr>
-          <w:sz w:val="24"/>
-          <w:szCs w:val="24"/>
-        </w:rPr>
-        <w:t>, cela peut aussi être interprété comme suit :</w:t>
-      </w:r>
-    </w:p>
-    <w:p>
-      <w:pPr>
-        <w:rPr>
-          <w:b/>
-          <w:bCs/>
-          <w:sz w:val="24"/>
-          <w:szCs w:val="24"/>
-        </w:rPr>
-      </w:pPr>
-      <w:r>
-        <w:rPr>
-          <w:b/>
-          <w:bCs/>
-          <w:sz w:val="24"/>
-          <w:szCs w:val="24"/>
-        </w:rPr>
-        <w:t>Catégories -&gt; Questions -&gt; Réponses.</w:t>
-      </w:r>
-    </w:p>
-    <w:p>
-      <w:pPr>
-        <w:rPr>
-          <w:sz w:val="24"/>
-          <w:szCs w:val="24"/>
-        </w:rPr>
-      </w:pPr>
-      <w:r>
-        <w:rPr>
-          <w:sz w:val="24"/>
-          <w:szCs w:val="24"/>
-        </w:rPr>
-        <w:t>*N.B. : Bien que vous puissiez donner les noms que vous désiré à vos tables et colonnes, il est important de bien respecter la structure présenté</w:t>
-      </w:r>
-      <w:r>
-        <w:rPr>
-          <w:sz w:val="24"/>
-          <w:szCs w:val="24"/>
-        </w:rPr>
-        <w:t>e</w:t>
-      </w:r>
-      <w:r>
-        <w:rPr>
-          <w:sz w:val="24"/>
-          <w:szCs w:val="24"/>
-        </w:rPr>
-        <w:t xml:space="preserve"> ci-haut, </w:t>
-      </w:r>
-      <w:r>
-        <w:rPr>
+        <w:t>au minimum</w:t>
+      </w:r>
+      <w:r>
+        <w:rPr>
+          <w:sz w:val="24"/>
+          <w:szCs w:val="24"/>
+        </w:rPr>
+        <w:t>.</w:t>
+      </w:r>
+    </w:p>
+    <w:p>
+      <w:pPr>
+        <w:rPr>
+          <w:b/>
+          <w:bCs/>
+          <w:sz w:val="24"/>
+          <w:szCs w:val="24"/>
+        </w:rPr>
+      </w:pPr>
+      <w:r>
+        <w:rPr>
+          <w:b/>
+          <w:bCs/>
+          <w:sz w:val="24"/>
+          <w:szCs w:val="24"/>
+        </w:rPr>
+        <w:t>Précisions :</w:t>
+      </w:r>
+    </w:p>
+    <w:p>
+      <w:pPr>
+        <w:rPr>
+          <w:sz w:val="24"/>
+          <w:szCs w:val="24"/>
+        </w:rPr>
+      </w:pPr>
+      <w:r>
+        <w:rPr>
+          <w:sz w:val="24"/>
+          <w:szCs w:val="24"/>
+        </w:rPr>
+        <w:t xml:space="preserve">Les Catégories sont des regroupements globaux, prenons pour exemple le thème générique du </w:t>
+      </w:r>
+      <w:r>
+        <w:rPr>
+          <w:b/>
           <w:i/>
-          <w:iCs/>
-          <w:sz w:val="24"/>
-          <w:szCs w:val="24"/>
-          <w:highlight w:val="yellow"/>
-        </w:rPr>
-        <w:t>au minimum</w:t>
-      </w:r>
-      <w:r>
-        <w:rPr>
-          <w:sz w:val="24"/>
-          <w:szCs w:val="24"/>
-        </w:rPr>
-        <w:t>.</w:t>
-      </w:r>
-    </w:p>
-    <w:p>
-      <w:pPr>
-        <w:rPr>
-          <w:b/>
-          <w:bCs/>
-          <w:sz w:val="24"/>
-          <w:szCs w:val="24"/>
-        </w:rPr>
-      </w:pPr>
-      <w:r>
-        <w:rPr>
-          <w:b/>
-          <w:bCs/>
-          <w:sz w:val="24"/>
-          <w:szCs w:val="24"/>
-        </w:rPr>
-        <w:t>Précisions :</w:t>
-      </w:r>
-    </w:p>
-    <w:p>
-      <w:pPr>
-        <w:rPr>
-          <w:sz w:val="24"/>
-          <w:szCs w:val="24"/>
-        </w:rPr>
-      </w:pPr>
-      <w:r>
-        <w:rPr>
-          <w:sz w:val="24"/>
-          <w:szCs w:val="24"/>
-        </w:rPr>
-        <w:t xml:space="preserve">Les Catégories sont des regroupements globaux, prenons pour exemple le thème générique du </w:t>
-      </w:r>
-      <w:r>
-        <w:rPr>
-          <w:b/>
+          <w:sz w:val="24"/>
+          <w:szCs w:val="24"/>
+          <w:u w:val="single"/>
+        </w:rPr>
+        <w:t>sport</w:t>
+      </w:r>
+      <w:r>
+        <w:rPr>
+          <w:sz w:val="24"/>
+          <w:szCs w:val="24"/>
+        </w:rPr>
+        <w:t>, les catégories pourraient comprendre :</w:t>
+      </w:r>
+    </w:p>
+    <w:p>
+      <w:pPr>
+        <w:pStyle w:val="Paragraphedeliste"/>
+        <w:numPr>
+          <w:ilvl w:val="0"/>
+          <w:numId w:val="1"/>
+        </w:numPr>
+        <w:rPr>
+          <w:sz w:val="24"/>
+          <w:szCs w:val="24"/>
+        </w:rPr>
+      </w:pPr>
+      <w:r>
+        <w:rPr>
+          <w:sz w:val="24"/>
+          <w:szCs w:val="24"/>
+        </w:rPr>
+        <w:t>Soccer</w:t>
+      </w:r>
+    </w:p>
+    <w:p>
+      <w:pPr>
+        <w:pStyle w:val="Paragraphedeliste"/>
+        <w:numPr>
+          <w:ilvl w:val="0"/>
+          <w:numId w:val="1"/>
+        </w:numPr>
+        <w:rPr>
+          <w:sz w:val="24"/>
+          <w:szCs w:val="24"/>
+        </w:rPr>
+      </w:pPr>
+      <w:r>
+        <w:rPr>
+          <w:sz w:val="24"/>
+          <w:szCs w:val="24"/>
+        </w:rPr>
+        <w:t>Basketball</w:t>
+      </w:r>
+    </w:p>
+    <w:p>
+      <w:pPr>
+        <w:pStyle w:val="Paragraphedeliste"/>
+        <w:numPr>
+          <w:ilvl w:val="0"/>
+          <w:numId w:val="1"/>
+        </w:numPr>
+        <w:rPr>
+          <w:sz w:val="24"/>
+          <w:szCs w:val="24"/>
+        </w:rPr>
+      </w:pPr>
+      <w:r>
+        <w:rPr>
+          <w:sz w:val="24"/>
+          <w:szCs w:val="24"/>
+        </w:rPr>
+        <w:t>Football</w:t>
+      </w:r>
+    </w:p>
+    <w:p>
+      <w:pPr>
+        <w:pStyle w:val="Paragraphedeliste"/>
+        <w:numPr>
+          <w:ilvl w:val="0"/>
+          <w:numId w:val="1"/>
+        </w:numPr>
+        <w:rPr>
+          <w:sz w:val="24"/>
+          <w:szCs w:val="24"/>
+        </w:rPr>
+      </w:pPr>
+      <w:r>
+        <w:rPr>
+          <w:sz w:val="24"/>
+          <w:szCs w:val="24"/>
+        </w:rPr>
+        <w:t>Volleyball</w:t>
+      </w:r>
+    </w:p>
+    <w:p>
+      <w:pPr>
+        <w:rPr>
+          <w:sz w:val="24"/>
+          <w:szCs w:val="24"/>
+        </w:rPr>
+      </w:pPr>
+      <w:r>
+        <w:rPr>
+          <w:sz w:val="24"/>
+          <w:szCs w:val="24"/>
+        </w:rPr>
+        <w:t>Chacune de ce</w:t>
+      </w:r>
+      <w:r>
+        <w:rPr>
+          <w:sz w:val="24"/>
+          <w:szCs w:val="24"/>
+        </w:rPr>
+        <w:t xml:space="preserve">s catégories sera </w:t>
+      </w:r>
+      <w:r>
+        <w:rPr>
           <w:i/>
           <w:sz w:val="24"/>
           <w:szCs w:val="24"/>
+        </w:rPr>
+        <w:t>liée</w:t>
+      </w:r>
+      <w:r>
+        <w:rPr>
+          <w:sz w:val="24"/>
+          <w:szCs w:val="24"/>
+        </w:rPr>
+        <w:t xml:space="preserve"> à des sujets</w:t>
+      </w:r>
+      <w:r>
+        <w:rPr>
+          <w:sz w:val="24"/>
+          <w:szCs w:val="24"/>
+        </w:rPr>
+        <w:t>/questions</w:t>
+      </w:r>
+      <w:r>
+        <w:rPr>
+          <w:sz w:val="24"/>
+          <w:szCs w:val="24"/>
+        </w:rPr>
+        <w:t xml:space="preserve">; en conservant l’exemple précédant et en lien avec </w:t>
+      </w:r>
+      <w:r>
+        <w:rPr>
+          <w:b/>
+          <w:i/>
+          <w:sz w:val="24"/>
+          <w:szCs w:val="24"/>
           <w:u w:val="single"/>
         </w:rPr>
-        <w:t>sport</w:t>
-      </w:r>
-      <w:r>
-        <w:rPr>
-          <w:sz w:val="24"/>
-          <w:szCs w:val="24"/>
-        </w:rPr>
-        <w:t>, les catégories pourraient comprendre :</w:t>
-      </w:r>
-    </w:p>
-    <w:p>
-      <w:pPr>
-        <w:pStyle w:val="ListParagraph"/>
+        <w:t>S</w:t>
+      </w:r>
+      <w:r>
+        <w:rPr>
+          <w:b/>
+          <w:i/>
+          <w:sz w:val="24"/>
+          <w:szCs w:val="24"/>
+          <w:u w:val="single"/>
+        </w:rPr>
+        <w:t>occer </w:t>
+      </w:r>
+      <w:r>
+        <w:rPr>
+          <w:sz w:val="24"/>
+          <w:szCs w:val="24"/>
+        </w:rPr>
+        <w:t>:</w:t>
+      </w:r>
+    </w:p>
+    <w:p>
+      <w:pPr>
+        <w:pStyle w:val="Paragraphedeliste"/>
         <w:numPr>
           <w:ilvl w:val="0"/>
           <w:numId w:val="1"/>
@@ -555,12 +661,12 @@
           <w:sz w:val="24"/>
           <w:szCs w:val="24"/>
         </w:rPr>
-        <w:t>Soccer</w:t>
-      </w:r>
-    </w:p>
-    <w:p>
-      <w:pPr>
-        <w:pStyle w:val="ListParagraph"/>
+        <w:t>Règles</w:t>
+      </w:r>
+    </w:p>
+    <w:p>
+      <w:pPr>
+        <w:pStyle w:val="Paragraphedeliste"/>
         <w:numPr>
           <w:ilvl w:val="0"/>
           <w:numId w:val="1"/>
@@ -575,12 +681,12 @@
           <w:sz w:val="24"/>
           <w:szCs w:val="24"/>
         </w:rPr>
-        <w:t>Basketball</w:t>
-      </w:r>
-    </w:p>
-    <w:p>
-      <w:pPr>
-        <w:pStyle w:val="ListParagraph"/>
+        <w:t>Exercices</w:t>
+      </w:r>
+    </w:p>
+    <w:p>
+      <w:pPr>
+        <w:pStyle w:val="Paragraphedeliste"/>
         <w:numPr>
           <w:ilvl w:val="0"/>
           <w:numId w:val="1"/>
@@ -595,55 +701,58 @@
           <w:sz w:val="24"/>
           <w:szCs w:val="24"/>
         </w:rPr>
-        <w:t>Football</w:t>
-      </w:r>
-    </w:p>
-    <w:p>
-      <w:pPr>
-        <w:pStyle w:val="ListParagraph"/>
-        <w:numPr>
-          <w:ilvl w:val="0"/>
-          <w:numId w:val="1"/>
-        </w:numPr>
-        <w:rPr>
-          <w:sz w:val="24"/>
-          <w:szCs w:val="24"/>
-        </w:rPr>
-      </w:pPr>
-      <w:r>
-        <w:rPr>
-          <w:sz w:val="24"/>
-          <w:szCs w:val="24"/>
-        </w:rPr>
-        <w:t>Volleyball</w:t>
-      </w:r>
-    </w:p>
-    <w:p>
-      <w:pPr>
-        <w:rPr>
-          <w:sz w:val="24"/>
-          <w:szCs w:val="24"/>
-        </w:rPr>
-      </w:pPr>
-      <w:r>
-        <w:rPr>
-          <w:sz w:val="24"/>
-          <w:szCs w:val="24"/>
-        </w:rPr>
-        <w:t>Chacune de ce</w:t>
-      </w:r>
-      <w:r>
-        <w:rPr>
-          <w:sz w:val="24"/>
-          <w:szCs w:val="24"/>
-        </w:rPr>
-        <w:t xml:space="preserve">s catégories sera </w:t>
-      </w:r>
-      <w:r>
-        <w:rPr>
+        <w:t>Joueur</w:t>
+      </w:r>
+      <w:r>
+        <w:rPr>
+          <w:sz w:val="24"/>
+          <w:szCs w:val="24"/>
+        </w:rPr>
+        <w:t>s</w:t>
+      </w:r>
+      <w:r>
+        <w:rPr>
+          <w:sz w:val="24"/>
+          <w:szCs w:val="24"/>
+        </w:rPr>
+        <w:t xml:space="preserve"> Étoiles</w:t>
+      </w:r>
+    </w:p>
+    <w:p>
+      <w:pPr>
+        <w:rPr>
+          <w:sz w:val="24"/>
+          <w:szCs w:val="24"/>
+        </w:rPr>
+      </w:pPr>
+      <w:r>
+        <w:rPr>
+          <w:sz w:val="24"/>
+          <w:szCs w:val="24"/>
+        </w:rPr>
+        <w:t>Dans le même ordre d’idée, chacune de ces catégories permettra</w:t>
+      </w:r>
+      <w:r>
+        <w:rPr>
+          <w:sz w:val="24"/>
+          <w:szCs w:val="24"/>
+        </w:rPr>
+        <w:t xml:space="preserve"> d’accéder</w:t>
+      </w:r>
+      <w:r>
+        <w:rPr>
+          <w:sz w:val="24"/>
+          <w:szCs w:val="24"/>
+        </w:rPr>
+        <w:t xml:space="preserve"> (sera </w:t>
+      </w:r>
+      <w:r>
+        <w:rPr>
+          <w:b/>
           <w:i/>
           <w:sz w:val="24"/>
           <w:szCs w:val="24"/>
+          <w:u w:val="single"/>
         </w:rPr>
         <w:t>liée</w:t>
       </w:r>
@@ -652,203 +761,42 @@
           <w:sz w:val="24"/>
           <w:szCs w:val="24"/>
         </w:rPr>
-        <w:t xml:space="preserve"> à des sujets</w:t>
-      </w:r>
-      <w:r>
-        <w:rPr>
-          <w:sz w:val="24"/>
-          <w:szCs w:val="24"/>
-        </w:rPr>
-        <w:t>/questions</w:t>
-      </w:r>
-      <w:r>
-        <w:rPr>
-          <w:sz w:val="24"/>
-          <w:szCs w:val="24"/>
-        </w:rPr>
-        <w:t xml:space="preserve">; en conservant l’exemple précédant et en lien avec </w:t>
-      </w:r>
-      <w:r>
-        <w:rPr>
-          <w:b/>
+        <w:t>) à des messages/réponses – c’est ici que prendr</w:t>
+      </w:r>
+      <w:r>
+        <w:rPr>
+          <w:sz w:val="24"/>
+          <w:szCs w:val="24"/>
+        </w:rPr>
+        <w:t>a</w:t>
+      </w:r>
+      <w:r>
+        <w:rPr>
+          <w:sz w:val="24"/>
+          <w:szCs w:val="24"/>
+        </w:rPr>
+        <w:t xml:space="preserve"> place la discussion sur un </w:t>
+      </w:r>
+      <w:r>
+        <w:rPr>
           <w:i/>
           <w:sz w:val="24"/>
           <w:szCs w:val="24"/>
-          <w:u w:val="single"/>
-        </w:rPr>
-        <w:t>S</w:t>
-      </w:r>
-      <w:r>
-        <w:rPr>
-          <w:b/>
+        </w:rPr>
+        <w:t>sujet</w:t>
+      </w:r>
+      <w:r>
+        <w:rPr>
+          <w:sz w:val="24"/>
+          <w:szCs w:val="24"/>
+        </w:rPr>
+        <w:t xml:space="preserve"> donné appartenant à une </w:t>
+      </w:r>
+      <w:r>
+        <w:rPr>
           <w:i/>
           <w:sz w:val="24"/>
           <w:szCs w:val="24"/>
-          <w:u w:val="single"/>
-        </w:rPr>
-        <w:t>occer </w:t>
-      </w:r>
-      <w:r>
-        <w:rPr>
-          <w:sz w:val="24"/>
-          <w:szCs w:val="24"/>
-        </w:rPr>
-        <w:t>:</w:t>
-      </w:r>
-    </w:p>
-    <w:p>
-      <w:pPr>
-        <w:pStyle w:val="ListParagraph"/>
-        <w:numPr>
-          <w:ilvl w:val="0"/>
-          <w:numId w:val="1"/>
-        </w:numPr>
-        <w:rPr>
-          <w:sz w:val="24"/>
-          <w:szCs w:val="24"/>
-        </w:rPr>
-      </w:pPr>
-      <w:r>
-        <w:rPr>
-          <w:sz w:val="24"/>
-          <w:szCs w:val="24"/>
-        </w:rPr>
-        <w:t>Règles</w:t>
-      </w:r>
-    </w:p>
-    <w:p>
-      <w:pPr>
-        <w:pStyle w:val="ListParagraph"/>
-        <w:numPr>
-          <w:ilvl w:val="0"/>
-          <w:numId w:val="1"/>
-        </w:numPr>
-        <w:rPr>
-          <w:sz w:val="24"/>
-          <w:szCs w:val="24"/>
-        </w:rPr>
-      </w:pPr>
-      <w:r>
-        <w:rPr>
-          <w:sz w:val="24"/>
-          <w:szCs w:val="24"/>
-        </w:rPr>
-        <w:t>Exercices</w:t>
-      </w:r>
-    </w:p>
-    <w:p>
-      <w:pPr>
-        <w:pStyle w:val="ListParagraph"/>
-        <w:numPr>
-          <w:ilvl w:val="0"/>
-          <w:numId w:val="1"/>
-        </w:numPr>
-        <w:rPr>
-          <w:sz w:val="24"/>
-          <w:szCs w:val="24"/>
-        </w:rPr>
-      </w:pPr>
-      <w:r>
-        <w:rPr>
-          <w:sz w:val="24"/>
-          <w:szCs w:val="24"/>
-        </w:rPr>
-        <w:t>Joueur</w:t>
-      </w:r>
-      <w:r>
-        <w:rPr>
-          <w:sz w:val="24"/>
-          <w:szCs w:val="24"/>
-        </w:rPr>
-        <w:t>s</w:t>
-      </w:r>
-      <w:r>
-        <w:rPr>
-          <w:sz w:val="24"/>
-          <w:szCs w:val="24"/>
-        </w:rPr>
-        <w:t xml:space="preserve"> Étoiles</w:t>
-      </w:r>
-    </w:p>
-    <w:p>
-      <w:pPr>
-        <w:rPr>
-          <w:sz w:val="24"/>
-          <w:szCs w:val="24"/>
-        </w:rPr>
-      </w:pPr>
-      <w:r>
-        <w:rPr>
-          <w:sz w:val="24"/>
-          <w:szCs w:val="24"/>
-        </w:rPr>
-        <w:t>Dans le même ordre d’idée, chacune de ces catégories permettra</w:t>
-      </w:r>
-      <w:r>
-        <w:rPr>
-          <w:sz w:val="24"/>
-          <w:szCs w:val="24"/>
-        </w:rPr>
-        <w:t xml:space="preserve"> d’accéder</w:t>
-      </w:r>
-      <w:r>
-        <w:rPr>
-          <w:sz w:val="24"/>
-          <w:szCs w:val="24"/>
-        </w:rPr>
-        <w:t xml:space="preserve"> (sera </w:t>
-      </w:r>
-      <w:r>
-        <w:rPr>
-          <w:b/>
-          <w:i/>
-          <w:sz w:val="24"/>
-          <w:szCs w:val="24"/>
-          <w:u w:val="single"/>
-        </w:rPr>
-        <w:t>liée</w:t>
-      </w:r>
-      <w:r>
-        <w:rPr>
-          <w:sz w:val="24"/>
-          <w:szCs w:val="24"/>
-        </w:rPr>
-        <w:t>) à des messages/réponses – c’est ici que prendr</w:t>
-      </w:r>
-      <w:r>
-        <w:rPr>
-          <w:sz w:val="24"/>
-          <w:szCs w:val="24"/>
-        </w:rPr>
-        <w:t>a</w:t>
-      </w:r>
-      <w:r>
-        <w:rPr>
-          <w:sz w:val="24"/>
-          <w:szCs w:val="24"/>
-        </w:rPr>
-        <w:t xml:space="preserve"> place la discussion sur un </w:t>
-      </w:r>
-      <w:r>
-        <w:rPr>
-          <w:i/>
-          <w:sz w:val="24"/>
-          <w:szCs w:val="24"/>
-        </w:rPr>
-        <w:t>sujet</w:t>
-      </w:r>
-      <w:r>
-        <w:rPr>
-          <w:sz w:val="24"/>
-          <w:szCs w:val="24"/>
-        </w:rPr>
-        <w:t xml:space="preserve"> donné appartenant à une </w:t>
-      </w:r>
-      <w:r>
-        <w:rPr>
-          <w:i/>
-          <w:sz w:val="24"/>
-          <w:szCs w:val="24"/>
         </w:rPr>
         <w:t>catégorie</w:t>
       </w:r>
@@ -888,14 +836,7 @@
           <w:bCs/>
         </w:rPr>
         <w:lastRenderedPageBreak/>
-        <w:t>Méthode de remise</w:t>
-      </w:r>
-      <w:r>
-        <w:rPr>
-          <w:b/>
-          <w:bCs/>
-        </w:rPr>
-        <w:t> :</w:t>
+        <w:t>Méthode de remise :</w:t>
       </w:r>
     </w:p>
     <w:p>
@@ -941,7 +882,7 @@
     <w:p>
       <w:pPr>
         <w:pBdr>
-          <w:bottom w:val="single" w:color="auto" w:sz="6" w:space="1"/>
+          <w:bottom w:val="single" w:sz="6" w:space="1" w:color="auto"/>
         </w:pBdr>
         <w:rPr>
           <w:b/>
@@ -969,28 +910,10 @@
     </w:p>
     <w:p>
       <w:r>
-        <w:t xml:space="preserve">Une </w:t>
-      </w:r>
-      <w:r>
-        <w:rPr>
-          <w:highlight w:val="yellow"/>
-        </w:rPr>
-        <w:t>modélisation complète</w:t>
-      </w:r>
-      <w:r>
-        <w:t xml:space="preserve"> de la base de données du forum. Ceci inclus donc</w:t>
-      </w:r>
-      <w:r>
-        <w:t xml:space="preserve"> une </w:t>
-      </w:r>
-      <w:r>
-        <w:rPr>
-          <w:highlight w:val="yellow"/>
-        </w:rPr>
-        <w:t>base de données SQL Server complétée</w:t>
-      </w:r>
-      <w:r>
-        <w:t xml:space="preserve"> de laquelle vous pourrez extraire le script </w:t>
+        <w:t>Une modélisation complète de la base de données du forum. Ceci inclus donc</w:t>
+      </w:r>
+      <w:r>
+        <w:t xml:space="preserve"> une base de données SQL Server complétée de laquelle vous pourrez extraire le script </w:t>
       </w:r>
       <w:r>
         <w:t>pour le remettre</w:t>
@@ -1047,6 +970,7 @@
         <w:t xml:space="preserve">. Cette clef étrangère sera décrite comme suit : </w:t>
       </w:r>
       <w:proofErr w:type="spellStart"/>
+      <w:proofErr w:type="gramStart"/>
       <w:r>
         <w:rPr>
           <w:b/>
@@ -1060,7 +984,15 @@
           <w:b/>
           <w:bCs/>
         </w:rPr>
-        <w:t>(450)</w:t>
+        <w:t>(</w:t>
+      </w:r>
+      <w:proofErr w:type="gramEnd"/>
+      <w:r>
+        <w:rPr>
+          <w:b/>
+          <w:bCs/>
+        </w:rPr>
+        <w:t>450)</w:t>
       </w:r>
       <w:r>
         <w:t>.</w:t>
@@ -1073,19 +1005,7 @@
     </w:p>
     <w:p>
       <w:r>
-        <w:t>De plus</w:t>
-      </w:r>
-      <w:r>
-        <w:t xml:space="preserve"> je m’attends à recevoir un </w:t>
-      </w:r>
-      <w:r>
-        <w:rPr>
-          <w:highlight w:val="yellow"/>
-        </w:rPr>
-        <w:t>dictionnaire de données complet</w:t>
-      </w:r>
-      <w:r>
-        <w:t xml:space="preserve"> et détaillé tel que vu en BDP.</w:t>
+        <w:t>De plus je m’attends à recevoir un dictionnaire de données complet et détaillé tel que vu en BDP.</w:t>
       </w:r>
     </w:p>
     <w:p>
@@ -1101,9 +1021,6 @@
     </w:p>
     <w:p>
       <w:r>
-        <w:rPr>
-          <w:highlight w:val="cyan"/>
-        </w:rPr>
         <w:t>Veuillez prendre note qu’il n’y aura aucune suppression complète et définitive des données, considérer l’intégration d’une solution alternative dans les tables.</w:t>
       </w:r>
     </w:p>
@@ -1112,65 +1029,59 @@
         <w:rPr>
           <w:b/>
           <w:bCs/>
-          <w:highlight w:val="cyan"/>
-        </w:rPr>
-      </w:pPr>
-    </w:p>
-    <w:p>
-      <w:pPr>
-        <w:rPr>
-          <w:b/>
-          <w:bCs/>
-          <w:highlight w:val="cyan"/>
-        </w:rPr>
-      </w:pPr>
-    </w:p>
-    <w:p>
-      <w:pPr>
-        <w:rPr>
-          <w:b/>
-          <w:bCs/>
-          <w:highlight w:val="cyan"/>
-        </w:rPr>
-      </w:pPr>
-    </w:p>
-    <w:p>
-      <w:pPr>
-        <w:rPr>
-          <w:b/>
-          <w:bCs/>
-          <w:highlight w:val="cyan"/>
-        </w:rPr>
-      </w:pPr>
-    </w:p>
-    <w:p>
-      <w:pPr>
-        <w:rPr>
-          <w:b/>
-          <w:bCs/>
-          <w:highlight w:val="cyan"/>
-        </w:rPr>
-      </w:pPr>
-    </w:p>
-    <w:p>
-      <w:pPr>
-        <w:rPr>
-          <w:b/>
-          <w:bCs/>
-        </w:rPr>
-      </w:pPr>
-      <w:r>
-        <w:rPr>
-          <w:b/>
-          <w:bCs/>
-          <w:highlight w:val="cyan"/>
+        </w:rPr>
+      </w:pPr>
+    </w:p>
+    <w:p>
+      <w:pPr>
+        <w:rPr>
+          <w:b/>
+          <w:bCs/>
+        </w:rPr>
+      </w:pPr>
+    </w:p>
+    <w:p>
+      <w:pPr>
+        <w:rPr>
+          <w:b/>
+          <w:bCs/>
+        </w:rPr>
+      </w:pPr>
+    </w:p>
+    <w:p>
+      <w:pPr>
+        <w:rPr>
+          <w:b/>
+          <w:bCs/>
+        </w:rPr>
+      </w:pPr>
+    </w:p>
+    <w:p>
+      <w:pPr>
+        <w:rPr>
+          <w:b/>
+          <w:bCs/>
+        </w:rPr>
+      </w:pPr>
+    </w:p>
+    <w:p>
+      <w:pPr>
+        <w:rPr>
+          <w:b/>
+          <w:bCs/>
+        </w:rPr>
+      </w:pPr>
+      <w:r>
+        <w:rPr>
+          <w:b/>
+          <w:bCs/>
         </w:rPr>
         <w:t>Vous devez également :</w:t>
       </w:r>
     </w:p>
     <w:p>
       <w:pPr>
-        <w:pStyle w:val="ListParagraph"/>
+        <w:pStyle w:val="Paragraphedeliste"/>
         <w:numPr>
           <w:ilvl w:val="0"/>
           <w:numId w:val="1"/>
@@ -1182,7 +1093,7 @@
     </w:p>
     <w:p>
       <w:pPr>
-        <w:pStyle w:val="ListParagraph"/>
+        <w:pStyle w:val="Paragraphedeliste"/>
         <w:numPr>
           <w:ilvl w:val="1"/>
           <w:numId w:val="1"/>
@@ -1194,7 +1105,7 @@
     </w:p>
     <w:p>
       <w:pPr>
-        <w:pStyle w:val="ListParagraph"/>
+        <w:pStyle w:val="Paragraphedeliste"/>
         <w:numPr>
           <w:ilvl w:val="1"/>
           <w:numId w:val="1"/>
@@ -1207,7 +1118,7 @@
     <w:p>
       <w:pPr>
         <w:pBdr>
-          <w:bottom w:val="single" w:color="auto" w:sz="6" w:space="1"/>
+          <w:bottom w:val="single" w:sz="6" w:space="1" w:color="auto"/>
         </w:pBdr>
       </w:pPr>
       <w:r>
@@ -1235,17 +1146,8 @@
           <w:sz w:val="32"/>
           <w:szCs w:val="32"/>
         </w:rPr>
-        <w:t>DEMANDES POUR LA PHASE DE DÉVELOPPEMENT #</w:t>
-      </w:r>
-      <w:r>
-        <w:rPr>
-          <w:b/>
-          <w:bCs/>
-          <w:color w:val="4472C4" w:themeColor="accent5"/>
-          <w:sz w:val="32"/>
-          <w:szCs w:val="32"/>
-        </w:rPr>
-        <w:t>2</w:t>
+        <w:lastRenderedPageBreak/>
+        <w:t>DEMANDES POUR LA PHASE DE DÉVELOPPEMENT #2</w:t>
       </w:r>
     </w:p>
     <w:p>
@@ -1273,7 +1175,7 @@
     </w:p>
     <w:p>
       <w:pPr>
-        <w:pStyle w:val="ListParagraph"/>
+        <w:pStyle w:val="Paragraphedeliste"/>
         <w:numPr>
           <w:ilvl w:val="0"/>
           <w:numId w:val="1"/>
@@ -1293,7 +1195,7 @@
     </w:p>
     <w:p>
       <w:pPr>
-        <w:pStyle w:val="ListParagraph"/>
+        <w:pStyle w:val="Paragraphedeliste"/>
         <w:numPr>
           <w:ilvl w:val="1"/>
           <w:numId w:val="1"/>
@@ -1306,7 +1208,6 @@
         <w:rPr>
           <w:b/>
           <w:bCs/>
-          <w:highlight w:val="magenta"/>
           <w:u w:val="single"/>
         </w:rPr>
         <w:t>complet</w:t>
@@ -1318,7 +1219,6 @@
         <w:rPr>
           <w:i/>
           <w:iCs/>
-          <w:highlight w:val="yellow"/>
           <w:u w:val="single"/>
         </w:rPr>
         <w:t>catégories</w:t>
@@ -1326,360 +1226,446 @@
     </w:p>
     <w:p>
       <w:pPr>
-        <w:pStyle w:val="ListParagraph"/>
+        <w:pStyle w:val="Paragraphedeliste"/>
         <w:numPr>
           <w:ilvl w:val="1"/>
           <w:numId w:val="1"/>
         </w:numPr>
-      </w:pPr>
-      <w:r>
+        <w:rPr>
+          <w:highlight w:val="green"/>
+        </w:rPr>
+      </w:pPr>
+      <w:r>
+        <w:rPr>
+          <w:highlight w:val="green"/>
+        </w:rPr>
         <w:t xml:space="preserve">Présenter les catégories </w:t>
       </w:r>
       <w:r>
         <w:rPr>
           <w:b/>
           <w:bCs/>
+          <w:highlight w:val="green"/>
           <w:u w:val="single"/>
         </w:rPr>
         <w:t>sur la page d’accueil</w:t>
       </w:r>
       <w:r>
+        <w:rPr>
+          <w:highlight w:val="green"/>
+        </w:rPr>
         <w:t xml:space="preserve"> (Home/Index)</w:t>
       </w:r>
     </w:p>
     <w:p>
       <w:pPr>
-        <w:pStyle w:val="ListParagraph"/>
+        <w:pStyle w:val="Paragraphedeliste"/>
         <w:numPr>
           <w:ilvl w:val="2"/>
           <w:numId w:val="1"/>
         </w:numPr>
-      </w:pPr>
-      <w:r>
+        <w:rPr>
+          <w:highlight w:val="green"/>
+        </w:rPr>
+      </w:pPr>
+      <w:r>
+        <w:rPr>
+          <w:highlight w:val="green"/>
+        </w:rPr>
         <w:t>Un affichage des catégories permet la présentation des trois derniers sujets lui étant attribués de manière imbriquée. Exemple :</w:t>
       </w:r>
     </w:p>
     <w:p>
       <w:pPr>
-        <w:pStyle w:val="ListParagraph"/>
+        <w:pStyle w:val="Paragraphedeliste"/>
         <w:numPr>
           <w:ilvl w:val="3"/>
           <w:numId w:val="1"/>
         </w:numPr>
-      </w:pPr>
-      <w:r>
+        <w:rPr>
+          <w:highlight w:val="green"/>
+        </w:rPr>
+      </w:pPr>
+      <w:r>
+        <w:rPr>
+          <w:highlight w:val="green"/>
+        </w:rPr>
         <w:t>Categories#1</w:t>
       </w:r>
     </w:p>
     <w:p>
       <w:pPr>
-        <w:pStyle w:val="ListParagraph"/>
+        <w:pStyle w:val="Paragraphedeliste"/>
         <w:numPr>
           <w:ilvl w:val="4"/>
           <w:numId w:val="1"/>
         </w:numPr>
-      </w:pPr>
-      <w:r>
+        <w:rPr>
+          <w:highlight w:val="green"/>
+        </w:rPr>
+      </w:pPr>
+      <w:r>
+        <w:rPr>
+          <w:highlight w:val="green"/>
+        </w:rPr>
         <w:t>Sujet#3</w:t>
       </w:r>
     </w:p>
     <w:p>
       <w:pPr>
-        <w:pStyle w:val="ListParagraph"/>
+        <w:pStyle w:val="Paragraphedeliste"/>
         <w:numPr>
           <w:ilvl w:val="4"/>
           <w:numId w:val="1"/>
         </w:numPr>
-      </w:pPr>
-      <w:r>
+        <w:rPr>
+          <w:highlight w:val="green"/>
+        </w:rPr>
+      </w:pPr>
+      <w:r>
+        <w:rPr>
+          <w:highlight w:val="green"/>
+        </w:rPr>
         <w:t>Sujet#4</w:t>
       </w:r>
     </w:p>
     <w:p>
       <w:pPr>
-        <w:pStyle w:val="ListParagraph"/>
+        <w:pStyle w:val="Paragraphedeliste"/>
         <w:numPr>
           <w:ilvl w:val="4"/>
           <w:numId w:val="1"/>
         </w:numPr>
-      </w:pPr>
-      <w:r>
+        <w:rPr>
+          <w:highlight w:val="green"/>
+        </w:rPr>
+      </w:pPr>
+      <w:r>
+        <w:rPr>
+          <w:highlight w:val="green"/>
+        </w:rPr>
         <w:t>Sujet#5</w:t>
       </w:r>
     </w:p>
     <w:p>
       <w:pPr>
-        <w:pStyle w:val="ListParagraph"/>
+        <w:pStyle w:val="Paragraphedeliste"/>
         <w:numPr>
           <w:ilvl w:val="3"/>
           <w:numId w:val="1"/>
         </w:numPr>
-      </w:pPr>
-      <w:r>
+        <w:rPr>
+          <w:highlight w:val="green"/>
+        </w:rPr>
+      </w:pPr>
+      <w:r>
+        <w:rPr>
+          <w:highlight w:val="green"/>
+        </w:rPr>
         <w:t>Categories#2</w:t>
       </w:r>
     </w:p>
     <w:p>
       <w:pPr>
-        <w:pStyle w:val="ListParagraph"/>
+        <w:pStyle w:val="Paragraphedeliste"/>
         <w:numPr>
           <w:ilvl w:val="4"/>
           <w:numId w:val="1"/>
         </w:numPr>
-      </w:pPr>
-      <w:r>
+        <w:rPr>
+          <w:highlight w:val="green"/>
+        </w:rPr>
+      </w:pPr>
+      <w:r>
+        <w:rPr>
+          <w:highlight w:val="green"/>
+        </w:rPr>
         <w:t>Sujet#1</w:t>
       </w:r>
     </w:p>
     <w:p>
       <w:pPr>
-        <w:pStyle w:val="ListParagraph"/>
+        <w:pStyle w:val="Paragraphedeliste"/>
         <w:numPr>
           <w:ilvl w:val="4"/>
           <w:numId w:val="1"/>
         </w:numPr>
-      </w:pPr>
-      <w:r>
+        <w:rPr>
+          <w:highlight w:val="green"/>
+        </w:rPr>
+      </w:pPr>
+      <w:r>
+        <w:rPr>
+          <w:highlight w:val="green"/>
+        </w:rPr>
         <w:t>Sujet#2</w:t>
       </w:r>
     </w:p>
     <w:p>
       <w:pPr>
-        <w:pStyle w:val="ListParagraph"/>
+        <w:pStyle w:val="Paragraphedeliste"/>
         <w:ind w:left="2160"/>
       </w:pPr>
     </w:p>
     <w:p>
       <w:pPr>
-        <w:pStyle w:val="ListParagraph"/>
+        <w:pStyle w:val="Paragraphedeliste"/>
         <w:numPr>
           <w:ilvl w:val="2"/>
           <w:numId w:val="1"/>
         </w:numPr>
-      </w:pPr>
-      <w:r>
+        <w:rPr>
+          <w:highlight w:val="green"/>
+        </w:rPr>
+      </w:pPr>
+      <w:r>
+        <w:rPr>
+          <w:highlight w:val="green"/>
+        </w:rPr>
         <w:t xml:space="preserve">Sur le click d’une </w:t>
       </w:r>
       <w:r>
         <w:rPr>
           <w:i/>
           <w:iCs/>
+          <w:highlight w:val="green"/>
         </w:rPr>
         <w:t>catégorie</w:t>
       </w:r>
       <w:r>
+        <w:rPr>
+          <w:highlight w:val="green"/>
+        </w:rPr>
         <w:t xml:space="preserve">, l’utilisateur est redirigé vers la liste des </w:t>
       </w:r>
       <w:r>
         <w:rPr>
           <w:i/>
           <w:iCs/>
+          <w:highlight w:val="green"/>
         </w:rPr>
         <w:t>sujets</w:t>
       </w:r>
       <w:r>
+        <w:rPr>
+          <w:highlight w:val="green"/>
+        </w:rPr>
         <w:t xml:space="preserve"> qui y sont liés. </w:t>
       </w:r>
     </w:p>
     <w:p>
       <w:pPr>
-        <w:pStyle w:val="ListParagraph"/>
+        <w:pStyle w:val="Paragraphedeliste"/>
         <w:numPr>
           <w:ilvl w:val="3"/>
           <w:numId w:val="1"/>
         </w:numPr>
-      </w:pPr>
-      <w:r>
+        <w:rPr>
+          <w:highlight w:val="green"/>
+        </w:rPr>
+      </w:pPr>
+      <w:r>
+        <w:rPr>
+          <w:highlight w:val="green"/>
+        </w:rPr>
         <w:t xml:space="preserve">Sur le click d’un </w:t>
       </w:r>
       <w:r>
         <w:rPr>
           <w:i/>
           <w:iCs/>
+          <w:highlight w:val="green"/>
         </w:rPr>
         <w:t>sujet</w:t>
       </w:r>
       <w:r>
+        <w:rPr>
+          <w:highlight w:val="green"/>
+        </w:rPr>
         <w:t xml:space="preserve">, l’utilisateur accédera aux </w:t>
       </w:r>
       <w:r>
         <w:rPr>
           <w:i/>
           <w:iCs/>
+          <w:highlight w:val="green"/>
         </w:rPr>
         <w:t>messages</w:t>
       </w:r>
       <w:r>
+        <w:rPr>
+          <w:highlight w:val="green"/>
+        </w:rPr>
         <w:t xml:space="preserve"> qui lui sont liés. </w:t>
       </w:r>
     </w:p>
     <w:p>
       <w:pPr>
-        <w:pStyle w:val="ListParagraph"/>
+        <w:pStyle w:val="Paragraphedeliste"/>
         <w:ind w:left="2880"/>
       </w:pPr>
     </w:p>
     <w:p>
       <w:pPr>
-        <w:pStyle w:val="ListParagraph"/>
+        <w:pStyle w:val="Paragraphedeliste"/>
         <w:numPr>
           <w:ilvl w:val="0"/>
           <w:numId w:val="1"/>
         </w:numPr>
         <w:rPr>
-          <w:highlight w:val="yellow"/>
-        </w:rPr>
-      </w:pPr>
-      <w:r>
-        <w:rPr>
-          <w:highlight w:val="yellow"/>
+          <w:highlight w:val="green"/>
+        </w:rPr>
+      </w:pPr>
+      <w:r>
+        <w:rPr>
+          <w:highlight w:val="green"/>
         </w:rPr>
         <w:t>L’affichage des sujets d’une catégorie doit indiquer :</w:t>
       </w:r>
     </w:p>
     <w:p>
       <w:pPr>
-        <w:pStyle w:val="ListParagraph"/>
+        <w:pStyle w:val="Paragraphedeliste"/>
         <w:numPr>
           <w:ilvl w:val="1"/>
           <w:numId w:val="1"/>
         </w:numPr>
         <w:rPr>
-          <w:highlight w:val="yellow"/>
-        </w:rPr>
-      </w:pPr>
-      <w:r>
-        <w:rPr>
-          <w:highlight w:val="yellow"/>
+          <w:highlight w:val="green"/>
+        </w:rPr>
+      </w:pPr>
+      <w:r>
+        <w:rPr>
+          <w:highlight w:val="green"/>
         </w:rPr>
         <w:t>Le titre du sujet</w:t>
       </w:r>
     </w:p>
     <w:p>
       <w:pPr>
-        <w:pStyle w:val="ListParagraph"/>
+        <w:pStyle w:val="Paragraphedeliste"/>
         <w:numPr>
           <w:ilvl w:val="1"/>
           <w:numId w:val="1"/>
         </w:numPr>
         <w:rPr>
-          <w:highlight w:val="yellow"/>
-        </w:rPr>
-      </w:pPr>
-      <w:r>
-        <w:rPr>
-          <w:highlight w:val="yellow"/>
+          <w:highlight w:val="green"/>
+        </w:rPr>
+      </w:pPr>
+      <w:r>
+        <w:rPr>
+          <w:highlight w:val="green"/>
         </w:rPr>
         <w:t>Le nombre de messages rattaché au sujet</w:t>
       </w:r>
     </w:p>
     <w:p>
       <w:pPr>
-        <w:pStyle w:val="ListParagraph"/>
+        <w:pStyle w:val="Paragraphedeliste"/>
         <w:numPr>
           <w:ilvl w:val="1"/>
           <w:numId w:val="1"/>
         </w:numPr>
         <w:rPr>
-          <w:highlight w:val="yellow"/>
-        </w:rPr>
-      </w:pPr>
-      <w:r>
-        <w:rPr>
-          <w:highlight w:val="yellow"/>
+          <w:highlight w:val="green"/>
+        </w:rPr>
+      </w:pPr>
+      <w:r>
+        <w:rPr>
+          <w:highlight w:val="green"/>
         </w:rPr>
         <w:t>Le nombre de vues (clicks)</w:t>
       </w:r>
     </w:p>
     <w:p>
       <w:pPr>
-        <w:pStyle w:val="ListParagraph"/>
+        <w:pStyle w:val="Paragraphedeliste"/>
         <w:numPr>
           <w:ilvl w:val="1"/>
           <w:numId w:val="1"/>
         </w:numPr>
         <w:rPr>
-          <w:highlight w:val="yellow"/>
-        </w:rPr>
-      </w:pPr>
-      <w:r>
-        <w:rPr>
-          <w:highlight w:val="yellow"/>
+          <w:highlight w:val="green"/>
+        </w:rPr>
+      </w:pPr>
+      <w:r>
+        <w:rPr>
+          <w:highlight w:val="green"/>
         </w:rPr>
         <w:t>L’auteur (</w:t>
       </w:r>
       <w:proofErr w:type="spellStart"/>
       <w:r>
         <w:rPr>
-          <w:highlight w:val="yellow"/>
+          <w:highlight w:val="green"/>
         </w:rPr>
         <w:t>UserName</w:t>
       </w:r>
       <w:proofErr w:type="spellEnd"/>
       <w:r>
         <w:rPr>
-          <w:highlight w:val="yellow"/>
+          <w:highlight w:val="green"/>
         </w:rPr>
         <w:t>)</w:t>
       </w:r>
     </w:p>
     <w:p>
       <w:pPr>
-        <w:pStyle w:val="ListParagraph"/>
+        <w:pStyle w:val="Paragraphedeliste"/>
         <w:numPr>
           <w:ilvl w:val="1"/>
           <w:numId w:val="1"/>
         </w:numPr>
         <w:rPr>
-          <w:highlight w:val="yellow"/>
-        </w:rPr>
-      </w:pPr>
-      <w:r>
-        <w:rPr>
-          <w:highlight w:val="yellow"/>
+          <w:highlight w:val="green"/>
+        </w:rPr>
+      </w:pPr>
+      <w:r>
+        <w:rPr>
+          <w:highlight w:val="green"/>
         </w:rPr>
         <w:t>Le dernier usager qui a répondu au sujet (usager auteur du plus récent message)</w:t>
       </w:r>
     </w:p>
     <w:p>
       <w:pPr>
-        <w:pStyle w:val="ListParagraph"/>
+        <w:pStyle w:val="Paragraphedeliste"/>
         <w:numPr>
           <w:ilvl w:val="1"/>
           <w:numId w:val="1"/>
         </w:numPr>
         <w:rPr>
-          <w:highlight w:val="yellow"/>
-        </w:rPr>
-      </w:pPr>
-      <w:r>
-        <w:rPr>
-          <w:highlight w:val="yellow"/>
+          <w:highlight w:val="green"/>
+        </w:rPr>
+      </w:pPr>
+      <w:r>
+        <w:rPr>
+          <w:highlight w:val="green"/>
         </w:rPr>
         <w:t>La date de création du sujet</w:t>
       </w:r>
     </w:p>
     <w:p>
       <w:pPr>
-        <w:pStyle w:val="ListParagraph"/>
+        <w:pStyle w:val="Paragraphedeliste"/>
         <w:numPr>
           <w:ilvl w:val="1"/>
           <w:numId w:val="1"/>
         </w:numPr>
         <w:rPr>
-          <w:highlight w:val="yellow"/>
-        </w:rPr>
-      </w:pPr>
-      <w:r>
-        <w:rPr>
-          <w:highlight w:val="yellow"/>
+          <w:highlight w:val="green"/>
+        </w:rPr>
+      </w:pPr>
+      <w:r>
+        <w:rPr>
+          <w:highlight w:val="green"/>
         </w:rPr>
         <w:t>La date de la dernière réponse au sujet</w:t>
       </w:r>
     </w:p>
     <w:p>
       <w:pPr>
-        <w:pStyle w:val="ListParagraph"/>
+        <w:pStyle w:val="Paragraphedeliste"/>
         <w:numPr>
           <w:ilvl w:val="0"/>
           <w:numId w:val="1"/>
@@ -1691,7 +1677,7 @@
     </w:p>
     <w:p>
       <w:pPr>
-        <w:pStyle w:val="ListParagraph"/>
+        <w:pStyle w:val="Paragraphedeliste"/>
         <w:numPr>
           <w:ilvl w:val="1"/>
           <w:numId w:val="1"/>
@@ -1703,7 +1689,7 @@
     </w:p>
     <w:p>
       <w:pPr>
-        <w:pStyle w:val="ListParagraph"/>
+        <w:pStyle w:val="Paragraphedeliste"/>
         <w:numPr>
           <w:ilvl w:val="1"/>
           <w:numId w:val="1"/>
@@ -1725,7 +1711,7 @@
     </w:p>
     <w:p>
       <w:pPr>
-        <w:pStyle w:val="ListParagraph"/>
+        <w:pStyle w:val="Paragraphedeliste"/>
         <w:numPr>
           <w:ilvl w:val="1"/>
           <w:numId w:val="1"/>
@@ -1742,7 +1728,7 @@
     </w:p>
     <w:p>
       <w:pPr>
-        <w:pStyle w:val="ListParagraph"/>
+        <w:pStyle w:val="Paragraphedeliste"/>
         <w:numPr>
           <w:ilvl w:val="1"/>
           <w:numId w:val="1"/>
@@ -1754,100 +1740,74 @@
     </w:p>
     <w:p>
       <w:pPr>
-        <w:pStyle w:val="ListParagraph"/>
+        <w:pStyle w:val="Paragraphedeliste"/>
         <w:numPr>
           <w:ilvl w:val="1"/>
           <w:numId w:val="1"/>
         </w:numPr>
-        <w:rPr>
-          <w:highlight w:val="yellow"/>
-        </w:rPr>
-      </w:pPr>
-      <w:r>
-        <w:rPr>
-          <w:highlight w:val="yellow"/>
-        </w:rPr>
+      </w:pPr>
+      <w:r>
         <w:t>Chaque message doit indiquer :</w:t>
       </w:r>
     </w:p>
     <w:p>
       <w:pPr>
-        <w:pStyle w:val="ListParagraph"/>
+        <w:pStyle w:val="Paragraphedeliste"/>
         <w:numPr>
           <w:ilvl w:val="2"/>
           <w:numId w:val="1"/>
         </w:numPr>
-        <w:rPr>
-          <w:highlight w:val="yellow"/>
-        </w:rPr>
-      </w:pPr>
-      <w:r>
-        <w:rPr>
-          <w:highlight w:val="yellow"/>
-        </w:rPr>
+      </w:pPr>
+      <w:r>
         <w:t>L’auteur</w:t>
       </w:r>
     </w:p>
     <w:p>
       <w:pPr>
-        <w:pStyle w:val="ListParagraph"/>
+        <w:pStyle w:val="Paragraphedeliste"/>
         <w:numPr>
           <w:ilvl w:val="2"/>
           <w:numId w:val="1"/>
         </w:numPr>
-        <w:rPr>
-          <w:highlight w:val="yellow"/>
-        </w:rPr>
-      </w:pPr>
-      <w:r>
-        <w:rPr>
-          <w:highlight w:val="yellow"/>
-        </w:rPr>
+      </w:pPr>
+      <w:r>
         <w:t>La date de création</w:t>
       </w:r>
     </w:p>
     <w:p>
       <w:pPr>
-        <w:pStyle w:val="ListParagraph"/>
+        <w:pStyle w:val="Paragraphedeliste"/>
         <w:numPr>
           <w:ilvl w:val="2"/>
           <w:numId w:val="1"/>
         </w:numPr>
-        <w:rPr>
-          <w:highlight w:val="yellow"/>
-        </w:rPr>
-      </w:pPr>
-      <w:r>
-        <w:rPr>
-          <w:highlight w:val="yellow"/>
-        </w:rPr>
+      </w:pPr>
+      <w:r>
         <w:t>Le contenu (texte)</w:t>
       </w:r>
     </w:p>
     <w:p>
       <w:pPr>
-        <w:pStyle w:val="ListParagraph"/>
+        <w:pStyle w:val="Paragraphedeliste"/>
         <w:ind w:left="2160"/>
-        <w:rPr>
-          <w:highlight w:val="yellow"/>
-        </w:rPr>
-      </w:pPr>
-    </w:p>
-    <w:p>
-      <w:pPr>
-        <w:pStyle w:val="ListParagraph"/>
+      </w:pPr>
+    </w:p>
+    <w:p>
+      <w:pPr>
+        <w:pStyle w:val="Paragraphedeliste"/>
         <w:numPr>
           <w:ilvl w:val="0"/>
           <w:numId w:val="1"/>
         </w:numPr>
       </w:pPr>
       <w:r>
+        <w:lastRenderedPageBreak/>
         <w:t>L’administrateur a accès à une activité unique:</w:t>
       </w:r>
     </w:p>
     <w:p>
       <w:pPr>
-        <w:pStyle w:val="ListParagraph"/>
+        <w:pStyle w:val="Paragraphedeliste"/>
         <w:numPr>
           <w:ilvl w:val="1"/>
           <w:numId w:val="1"/>
@@ -1859,7 +1819,7 @@
     </w:p>
     <w:p>
       <w:pPr>
-        <w:pStyle w:val="ListParagraph"/>
+        <w:pStyle w:val="Paragraphedeliste"/>
         <w:numPr>
           <w:ilvl w:val="2"/>
           <w:numId w:val="1"/>
@@ -1871,7 +1831,7 @@
     </w:p>
     <w:p>
       <w:pPr>
-        <w:pStyle w:val="ListParagraph"/>
+        <w:pStyle w:val="Paragraphedeliste"/>
         <w:numPr>
           <w:ilvl w:val="2"/>
           <w:numId w:val="1"/>
@@ -1883,7 +1843,7 @@
     </w:p>
     <w:p>
       <w:pPr>
-        <w:pStyle w:val="ListParagraph"/>
+        <w:pStyle w:val="Paragraphedeliste"/>
         <w:numPr>
           <w:ilvl w:val="2"/>
           <w:numId w:val="1"/>
@@ -1895,13 +1855,13 @@
     </w:p>
     <w:p>
       <w:pPr>
-        <w:pStyle w:val="ListParagraph"/>
+        <w:pStyle w:val="Paragraphedeliste"/>
         <w:ind w:left="2160"/>
       </w:pPr>
     </w:p>
     <w:p>
       <w:pPr>
-        <w:pStyle w:val="ListParagraph"/>
+        <w:pStyle w:val="Paragraphedeliste"/>
         <w:numPr>
           <w:ilvl w:val="0"/>
           <w:numId w:val="1"/>
@@ -1918,21 +1878,23 @@
       <w:r>
         <w:t xml:space="preserve"> et non </w:t>
       </w:r>
+      <w:proofErr w:type="gramStart"/>
       <w:r>
         <w:t>l’Email</w:t>
       </w:r>
+      <w:proofErr w:type="gramEnd"/>
       <w:r>
         <w:t>.</w:t>
       </w:r>
     </w:p>
     <w:p>
       <w:pPr>
-        <w:pStyle w:val="ListParagraph"/>
-      </w:pPr>
-    </w:p>
-    <w:p>
-      <w:pPr>
-        <w:pStyle w:val="ListParagraph"/>
+        <w:pStyle w:val="Paragraphedeliste"/>
+      </w:pPr>
+    </w:p>
+    <w:p>
+      <w:pPr>
+        <w:pStyle w:val="Paragraphedeliste"/>
         <w:numPr>
           <w:ilvl w:val="0"/>
           <w:numId w:val="1"/>
@@ -1944,12 +1906,12 @@
     </w:p>
     <w:p>
       <w:pPr>
-        <w:pStyle w:val="ListParagraph"/>
-      </w:pPr>
-    </w:p>
-    <w:p>
-      <w:pPr>
-        <w:pStyle w:val="ListParagraph"/>
+        <w:pStyle w:val="Paragraphedeliste"/>
+      </w:pPr>
+    </w:p>
+    <w:p>
+      <w:pPr>
+        <w:pStyle w:val="Paragraphedeliste"/>
         <w:numPr>
           <w:ilvl w:val="1"/>
           <w:numId w:val="1"/>
@@ -1961,7 +1923,7 @@
     </w:p>
     <w:p>
       <w:pPr>
-        <w:pStyle w:val="ListParagraph"/>
+        <w:pStyle w:val="Paragraphedeliste"/>
         <w:numPr>
           <w:ilvl w:val="1"/>
           <w:numId w:val="1"/>
@@ -1973,7 +1935,7 @@
     </w:p>
     <w:p>
       <w:pPr>
-        <w:pStyle w:val="ListParagraph"/>
+        <w:pStyle w:val="Paragraphedeliste"/>
         <w:numPr>
           <w:ilvl w:val="1"/>
           <w:numId w:val="1"/>
@@ -1985,13 +1947,13 @@
     </w:p>
     <w:p>
       <w:pPr>
-        <w:pStyle w:val="ListParagraph"/>
+        <w:pStyle w:val="Paragraphedeliste"/>
         <w:ind w:left="1440"/>
       </w:pPr>
     </w:p>
     <w:p>
       <w:pPr>
-        <w:pStyle w:val="ListParagraph"/>
+        <w:pStyle w:val="Paragraphedeliste"/>
         <w:numPr>
           <w:ilvl w:val="1"/>
           <w:numId w:val="1"/>
@@ -2003,12 +1965,12 @@
     </w:p>
     <w:p>
       <w:pPr>
-        <w:pStyle w:val="ListParagraph"/>
-      </w:pPr>
-    </w:p>
-    <w:p>
-      <w:pPr>
-        <w:pStyle w:val="ListParagraph"/>
+        <w:pStyle w:val="Paragraphedeliste"/>
+      </w:pPr>
+    </w:p>
+    <w:p>
+      <w:pPr>
+        <w:pStyle w:val="Paragraphedeliste"/>
         <w:numPr>
           <w:ilvl w:val="1"/>
           <w:numId w:val="1"/>
@@ -2020,43 +1982,35 @@
     </w:p>
     <w:p>
       <w:pPr>
-        <w:pStyle w:val="ListParagraph"/>
-      </w:pPr>
-    </w:p>
-    <w:p>
-      <w:pPr>
-        <w:pStyle w:val="ListParagraph"/>
+        <w:pStyle w:val="Paragraphedeliste"/>
+      </w:pPr>
+    </w:p>
+    <w:p>
+      <w:pPr>
+        <w:pStyle w:val="Paragraphedeliste"/>
         <w:numPr>
           <w:ilvl w:val="1"/>
           <w:numId w:val="1"/>
         </w:numPr>
-        <w:rPr/>
-      </w:pPr>
-      <w:r>
-        <w:rPr/>
+      </w:pPr>
+      <w:r>
         <w:t>Un utilisateur</w:t>
       </w:r>
       <w:r>
-        <w:rPr/>
         <w:t xml:space="preserve"> doit être connecté</w:t>
       </w:r>
       <w:r>
-        <w:rPr/>
-        <w:t xml:space="preserve"> </w:t>
-      </w:r>
-      <w:r>
-        <w:rPr/>
-        <w:t>pour créer des messages</w:t>
-      </w:r>
-    </w:p>
-    <w:p>
-      <w:pPr>
-        <w:pStyle w:val="ListParagraph"/>
-      </w:pPr>
-    </w:p>
-    <w:p>
-      <w:pPr>
-        <w:pStyle w:val="ListParagraph"/>
+        <w:t xml:space="preserve"> pour créer des messages</w:t>
+      </w:r>
+    </w:p>
+    <w:p>
+      <w:pPr>
+        <w:pStyle w:val="Paragraphedeliste"/>
+      </w:pPr>
+    </w:p>
+    <w:p>
+      <w:pPr>
+        <w:pStyle w:val="Paragraphedeliste"/>
         <w:numPr>
           <w:ilvl w:val="1"/>
           <w:numId w:val="1"/>
@@ -2068,109 +2022,91 @@
     </w:p>
     <w:p>
       <w:pPr>
-        <w:pStyle w:val="ListParagraph"/>
-      </w:pPr>
-    </w:p>
-    <w:p>
-      <w:pPr>
-        <w:pStyle w:val="ListParagraph"/>
-      </w:pPr>
-    </w:p>
-    <w:p>
-      <w:pPr>
-        <w:pStyle w:val="ListParagraph"/>
-      </w:pPr>
-    </w:p>
-    <w:p>
-      <w:pPr>
-        <w:pStyle w:val="ListParagraph"/>
-      </w:pPr>
-    </w:p>
-    <w:p>
-      <w:pPr>
-        <w:pStyle w:val="ListParagraph"/>
-      </w:pPr>
-    </w:p>
-    <w:p>
-      <w:pPr>
-        <w:pStyle w:val="ListParagraph"/>
-      </w:pPr>
-    </w:p>
-    <w:p>
-      <w:pPr>
-        <w:pStyle w:val="ListParagraph"/>
-      </w:pPr>
-    </w:p>
-    <w:p>
-      <w:pPr>
-        <w:rPr>
-          <w:b/>
-          <w:bCs/>
-        </w:rPr>
-      </w:pPr>
-      <w:r>
-        <w:rPr>
-          <w:b/>
-          <w:bCs/>
-          <w:highlight w:val="cyan"/>
+        <w:pStyle w:val="Paragraphedeliste"/>
+      </w:pPr>
+    </w:p>
+    <w:p>
+      <w:pPr>
+        <w:pStyle w:val="Paragraphedeliste"/>
+      </w:pPr>
+    </w:p>
+    <w:p>
+      <w:pPr>
+        <w:pStyle w:val="Paragraphedeliste"/>
+      </w:pPr>
+    </w:p>
+    <w:p>
+      <w:pPr>
+        <w:pStyle w:val="Paragraphedeliste"/>
+      </w:pPr>
+    </w:p>
+    <w:p>
+      <w:pPr>
+        <w:pStyle w:val="Paragraphedeliste"/>
+      </w:pPr>
+    </w:p>
+    <w:p>
+      <w:pPr>
+        <w:pStyle w:val="Paragraphedeliste"/>
+      </w:pPr>
+    </w:p>
+    <w:p>
+      <w:pPr>
+        <w:pStyle w:val="Paragraphedeliste"/>
+      </w:pPr>
+    </w:p>
+    <w:p>
+      <w:pPr>
+        <w:rPr>
+          <w:b/>
+          <w:bCs/>
+        </w:rPr>
+      </w:pPr>
+      <w:r>
+        <w:rPr>
+          <w:b/>
+          <w:bCs/>
         </w:rPr>
         <w:t>Vous devez également :</w:t>
       </w:r>
     </w:p>
     <w:p>
       <w:pPr>
-        <w:pStyle w:val="ListParagraph"/>
+        <w:pStyle w:val="Paragraphedeliste"/>
         <w:numPr>
           <w:ilvl w:val="0"/>
           <w:numId w:val="1"/>
         </w:numPr>
-        <w:rPr>
-          <w:highlight w:val="yellow"/>
-        </w:rPr>
-      </w:pPr>
-      <w:r>
-        <w:rPr>
-          <w:highlight w:val="yellow"/>
-        </w:rPr>
+      </w:pPr>
+      <w:r>
         <w:t>Choisir un thème et l’intégrer. Il est permis de personnaliser le thème.</w:t>
       </w:r>
     </w:p>
     <w:p>
       <w:pPr>
-        <w:pStyle w:val="ListParagraph"/>
+        <w:pStyle w:val="Paragraphedeliste"/>
         <w:numPr>
           <w:ilvl w:val="1"/>
           <w:numId w:val="1"/>
         </w:numPr>
-        <w:rPr>
-          <w:highlight w:val="yellow"/>
-        </w:rPr>
-      </w:pPr>
-      <w:r>
-        <w:rPr>
-          <w:highlight w:val="yellow"/>
-        </w:rPr>
+      </w:pPr>
+      <w:r>
         <w:t xml:space="preserve">L’intégration du thème doit se faire en conservant les liens de navigation nécessaires tels que </w:t>
       </w:r>
       <w:r>
         <w:rPr>
           <w:b/>
           <w:bCs/>
-          <w:highlight w:val="yellow"/>
         </w:rPr>
         <w:t>‘Login’</w:t>
       </w:r>
       <w:r>
-        <w:rPr>
-          <w:highlight w:val="yellow"/>
-        </w:rPr>
         <w:t xml:space="preserve"> et </w:t>
       </w:r>
       <w:r>
         <w:rPr>
           <w:b/>
           <w:bCs/>
-          <w:highlight w:val="yellow"/>
         </w:rPr>
         <w:t>‘</w:t>
       </w:r>
@@ -2179,7 +2115,6 @@
         <w:rPr>
           <w:b/>
           <w:bCs/>
-          <w:highlight w:val="yellow"/>
         </w:rPr>
         <w:t>Register</w:t>
       </w:r>
@@ -2188,20 +2123,16 @@
         <w:rPr>
           <w:b/>
           <w:bCs/>
-          <w:highlight w:val="yellow"/>
         </w:rPr>
         <w:t>’</w:t>
       </w:r>
       <w:r>
-        <w:rPr>
-          <w:highlight w:val="yellow"/>
-        </w:rPr>
         <w:t>.</w:t>
       </w:r>
     </w:p>
     <w:p>
       <w:pPr>
-        <w:pStyle w:val="ListParagraph"/>
+        <w:pStyle w:val="Paragraphedeliste"/>
         <w:numPr>
           <w:ilvl w:val="0"/>
           <w:numId w:val="1"/>
@@ -2213,7 +2144,7 @@
     </w:p>
     <w:p>
       <w:pPr>
-        <w:pStyle w:val="ListParagraph"/>
+        <w:pStyle w:val="Paragraphedeliste"/>
         <w:numPr>
           <w:ilvl w:val="1"/>
           <w:numId w:val="1"/>
@@ -2225,7 +2156,7 @@
     </w:p>
     <w:p>
       <w:pPr>
-        <w:pStyle w:val="ListParagraph"/>
+        <w:pStyle w:val="Paragraphedeliste"/>
         <w:numPr>
           <w:ilvl w:val="1"/>
           <w:numId w:val="1"/>
@@ -2237,7 +2168,7 @@
     </w:p>
     <w:p>
       <w:pPr>
-        <w:pStyle w:val="ListParagraph"/>
+        <w:pStyle w:val="Paragraphedeliste"/>
         <w:numPr>
           <w:ilvl w:val="1"/>
           <w:numId w:val="1"/>
@@ -2249,7 +2180,7 @@
     </w:p>
     <w:p>
       <w:pPr>
-        <w:pStyle w:val="ListParagraph"/>
+        <w:pStyle w:val="Paragraphedeliste"/>
         <w:numPr>
           <w:ilvl w:val="1"/>
           <w:numId w:val="1"/>
@@ -2261,7 +2192,7 @@
     </w:p>
     <w:p>
       <w:pPr>
-        <w:pStyle w:val="ListParagraph"/>
+        <w:pStyle w:val="Paragraphedeliste"/>
         <w:numPr>
           <w:ilvl w:val="1"/>
           <w:numId w:val="1"/>
@@ -2276,14 +2207,17 @@
     </w:p>
     <w:p>
       <w:pPr>
-        <w:pStyle w:val="ListParagraph"/>
+        <w:pStyle w:val="Paragraphedeliste"/>
         <w:pBdr>
-          <w:bottom w:val="single" w:color="auto" w:sz="6" w:space="1"/>
+          <w:bottom w:val="single" w:sz="6" w:space="1" w:color="auto"/>
         </w:pBdr>
+        <w:rPr>
+          <w:color w:val="FF0000"/>
+        </w:rPr>
       </w:pPr>
     </w:p>
     <w:sectPr>
-      <w:pgSz w:w="12240" w:h="15840" w:orient="portrait"/>
+      <w:pgSz w:w="12240" w:h="15840"/>
       <w:pgMar w:top="1440" w:right="1800" w:bottom="1440" w:left="1800" w:header="708" w:footer="708" w:gutter="0"/>
       <w:cols w:space="708"/>
       <w:docGrid w:linePitch="360"/>
@@ -2306,7 +2240,7 @@
         <w:ind w:left="720" w:hanging="360"/>
       </w:pPr>
       <w:rPr>
-        <w:rFonts w:hint="default" w:ascii="Calibri" w:hAnsi="Calibri" w:cs="Calibri" w:eastAsiaTheme="minorHAnsi"/>
+        <w:rFonts w:ascii="Calibri" w:eastAsiaTheme="minorHAnsi" w:hAnsi="Calibri" w:cs="Calibri" w:hint="default"/>
       </w:rPr>
     </w:lvl>
     <w:lvl w:ilvl="1" w:tplc="0C0C0003">
@@ -2318,7 +2252,7 @@
         <w:ind w:left="1440" w:hanging="360"/>
       </w:pPr>
       <w:rPr>
-        <w:rFonts w:hint="default" w:ascii="Courier New" w:hAnsi="Courier New" w:cs="Courier New"/>
+        <w:rFonts w:ascii="Courier New" w:hAnsi="Courier New" w:cs="Courier New" w:hint="default"/>
       </w:rPr>
     </w:lvl>
     <w:lvl w:ilvl="2" w:tplc="0C0C0005">
@@ -2330,7 +2264,7 @@
         <w:ind w:left="2160" w:hanging="360"/>
       </w:pPr>
       <w:rPr>
-        <w:rFonts w:hint="default" w:ascii="Wingdings" w:hAnsi="Wingdings"/>
+        <w:rFonts w:ascii="Wingdings" w:hAnsi="Wingdings" w:hint="default"/>
       </w:rPr>
     </w:lvl>
     <w:lvl w:ilvl="3" w:tplc="0C0C0001">
@@ -2342,7 +2276,7 @@
         <w:ind w:left="2880" w:hanging="360"/>
       </w:pPr>
       <w:rPr>
-        <w:rFonts w:hint="default" w:ascii="Symbol" w:hAnsi="Symbol"/>
+        <w:rFonts w:ascii="Symbol" w:hAnsi="Symbol" w:hint="default"/>
       </w:rPr>
     </w:lvl>
     <w:lvl w:ilvl="4" w:tplc="0C0C0003">
@@ -2354,7 +2288,7 @@
         <w:ind w:left="3600" w:hanging="360"/>
       </w:pPr>
       <w:rPr>
-        <w:rFonts w:hint="default" w:ascii="Courier New" w:hAnsi="Courier New" w:cs="Courier New"/>
+        <w:rFonts w:ascii="Courier New" w:hAnsi="Courier New" w:cs="Courier New" w:hint="default"/>
       </w:rPr>
     </w:lvl>
     <w:lvl w:ilvl="5" w:tplc="0C0C0005" w:tentative="1">
@@ -2366,7 +2300,7 @@
         <w:ind w:left="4320" w:hanging="360"/>
       </w:pPr>
       <w:rPr>
-        <w:rFonts w:hint="default" w:ascii="Wingdings" w:hAnsi="Wingdings"/>
+        <w:rFonts w:ascii="Wingdings" w:hAnsi="Wingdings" w:hint="default"/>
       </w:rPr>
     </w:lvl>
     <w:lvl w:ilvl="6" w:tplc="0C0C0001" w:tentative="1">
@@ -2378,7 +2312,7 @@
         <w:ind w:left="5040" w:hanging="360"/>
       </w:pPr>
       <w:rPr>
-        <w:rFonts w:hint="default" w:ascii="Symbol" w:hAnsi="Symbol"/>
+        <w:rFonts w:ascii="Symbol" w:hAnsi="Symbol" w:hint="default"/>
       </w:rPr>
     </w:lvl>
     <w:lvl w:ilvl="7" w:tplc="0C0C0003" w:tentative="1">
@@ -2390,7 +2324,7 @@
         <w:ind w:left="5760" w:hanging="360"/>
       </w:pPr>
       <w:rPr>
-        <w:rFonts w:hint="default" w:ascii="Courier New" w:hAnsi="Courier New" w:cs="Courier New"/>
+        <w:rFonts w:ascii="Courier New" w:hAnsi="Courier New" w:cs="Courier New" w:hint="default"/>
       </w:rPr>
     </w:lvl>
     <w:lvl w:ilvl="8" w:tplc="0C0C0005" w:tentative="1">
@@ -2402,7 +2336,7 @@
         <w:ind w:left="6480" w:hanging="360"/>
       </w:pPr>
       <w:rPr>
-        <w:rFonts w:hint="default" w:ascii="Wingdings" w:hAnsi="Wingdings"/>
+        <w:rFonts w:ascii="Wingdings" w:hAnsi="Wingdings" w:hint="default"/>
       </w:rPr>
     </w:lvl>
   </w:abstractNum>
@@ -2417,7 +2351,7 @@
   <w:docDefaults>
     <w:rPrDefault>
       <w:rPr>
-        <w:rFonts w:asciiTheme="minorHAnsi" w:hAnsiTheme="minorHAnsi" w:eastAsiaTheme="minorHAnsi" w:cstheme="minorBidi"/>
+        <w:rFonts w:asciiTheme="minorHAnsi" w:eastAsiaTheme="minorHAnsi" w:hAnsiTheme="minorHAnsi" w:cstheme="minorBidi"/>
         <w:sz w:val="22"/>
         <w:szCs w:val="22"/>
         <w:lang w:val="fr-CA" w:eastAsia="en-US" w:bidi="ar-SA"/>
@@ -2432,14 +2366,14 @@
   <w:latentStyles w:defLockedState="0" w:defUIPriority="99" w:defSemiHidden="0" w:defUnhideWhenUsed="0" w:defQFormat="0" w:count="376">
     <w:lsdException w:name="Normal" w:uiPriority="0" w:qFormat="1"/>
     <w:lsdException w:name="heading 1" w:uiPriority="9" w:qFormat="1"/>
-    <w:lsdException w:name="heading 2" w:uiPriority="9" w:semiHidden="1" w:unhideWhenUsed="1" w:qFormat="1"/>
-    <w:lsdException w:name="heading 3" w:uiPriority="9" w:semiHidden="1" w:unhideWhenUsed="1" w:qFormat="1"/>
-    <w:lsdException w:name="heading 4" w:uiPriority="9" w:semiHidden="1" w:unhideWhenUsed="1" w:qFormat="1"/>
-    <w:lsdException w:name="heading 5" w:uiPriority="9" w:semiHidden="1" w:unhideWhenUsed="1" w:qFormat="1"/>
-    <w:lsdException w:name="heading 6" w:uiPriority="9" w:semiHidden="1" w:unhideWhenUsed="1" w:qFormat="1"/>
-    <w:lsdException w:name="heading 7" w:uiPriority="9" w:semiHidden="1" w:unhideWhenUsed="1" w:qFormat="1"/>
-    <w:lsdException w:name="heading 8" w:uiPriority="9" w:semiHidden="1" w:unhideWhenUsed="1" w:qFormat="1"/>
-    <w:lsdException w:name="heading 9" w:uiPriority="9" w:semiHidden="1" w:unhideWhenUsed="1" w:qFormat="1"/>
+    <w:lsdException w:name="heading 2" w:semiHidden="1" w:uiPriority="9" w:unhideWhenUsed="1" w:qFormat="1"/>
+    <w:lsdException w:name="heading 3" w:semiHidden="1" w:uiPriority="9" w:unhideWhenUsed="1" w:qFormat="1"/>
+    <w:lsdException w:name="heading 4" w:semiHidden="1" w:uiPriority="9" w:unhideWhenUsed="1" w:qFormat="1"/>
+    <w:lsdException w:name="heading 5" w:semiHidden="1" w:uiPriority="9" w:unhideWhenUsed="1" w:qFormat="1"/>
+    <w:lsdException w:name="heading 6" w:semiHidden="1" w:uiPriority="9" w:unhideWhenUsed="1" w:qFormat="1"/>
+    <w:lsdException w:name="heading 7" w:semiHidden="1" w:uiPriority="9" w:unhideWhenUsed="1" w:qFormat="1"/>
+    <w:lsdException w:name="heading 8" w:semiHidden="1" w:uiPriority="9" w:unhideWhenUsed="1" w:qFormat="1"/>
+    <w:lsdException w:name="heading 9" w:semiHidden="1" w:uiPriority="9" w:unhideWhenUsed="1" w:qFormat="1"/>
     <w:lsdException w:name="index 1" w:semiHidden="1" w:unhideWhenUsed="1"/>
     <w:lsdException w:name="index 2" w:semiHidden="1" w:unhideWhenUsed="1"/>
     <w:lsdException w:name="index 3" w:semiHidden="1" w:unhideWhenUsed="1"/>
@@ -2449,22 +2383,22 @@
     <w:lsdException w:name="index 7" w:semiHidden="1" w:unhideWhenUsed="1"/>
     <w:lsdException w:name="index 8" w:semiHidden="1" w:unhideWhenUsed="1"/>
     <w:lsdException w:name="index 9" w:semiHidden="1" w:unhideWhenUsed="1"/>
-    <w:lsdException w:name="toc 1" w:uiPriority="39" w:semiHidden="1" w:unhideWhenUsed="1"/>
-    <w:lsdException w:name="toc 2" w:uiPriority="39" w:semiHidden="1" w:unhideWhenUsed="1"/>
-    <w:lsdException w:name="toc 3" w:uiPriority="39" w:semiHidden="1" w:unhideWhenUsed="1"/>
-    <w:lsdException w:name="toc 4" w:uiPriority="39" w:semiHidden="1" w:unhideWhenUsed="1"/>
-    <w:lsdException w:name="toc 5" w:uiPriority="39" w:semiHidden="1" w:unhideWhenUsed="1"/>
-    <w:lsdException w:name="toc 6" w:uiPriority="39" w:semiHidden="1" w:unhideWhenUsed="1"/>
-    <w:lsdException w:name="toc 7" w:uiPriority="39" w:semiHidden="1" w:unhideWhenUsed="1"/>
-    <w:lsdException w:name="toc 8" w:uiPriority="39" w:semiHidden="1" w:unhideWhenUsed="1"/>
-    <w:lsdException w:name="toc 9" w:uiPriority="39" w:semiHidden="1" w:unhideWhenUsed="1"/>
+    <w:lsdException w:name="toc 1" w:semiHidden="1" w:uiPriority="39" w:unhideWhenUsed="1"/>
+    <w:lsdException w:name="toc 2" w:semiHidden="1" w:uiPriority="39" w:unhideWhenUsed="1"/>
+    <w:lsdException w:name="toc 3" w:semiHidden="1" w:uiPriority="39" w:unhideWhenUsed="1"/>
+    <w:lsdException w:name="toc 4" w:semiHidden="1" w:uiPriority="39" w:unhideWhenUsed="1"/>
+    <w:lsdException w:name="toc 5" w:semiHidden="1" w:uiPriority="39" w:unhideWhenUsed="1"/>
+    <w:lsdException w:name="toc 6" w:semiHidden="1" w:uiPriority="39" w:unhideWhenUsed="1"/>
+    <w:lsdException w:name="toc 7" w:semiHidden="1" w:uiPriority="39" w:unhideWhenUsed="1"/>
+    <w:lsdException w:name="toc 8" w:semiHidden="1" w:uiPriority="39" w:unhideWhenUsed="1"/>
+    <w:lsdException w:name="toc 9" w:semiHidden="1" w:uiPriority="39" w:unhideWhenUsed="1"/>
     <w:lsdException w:name="Normal Indent" w:semiHidden="1" w:unhideWhenUsed="1"/>
     <w:lsdException w:name="footnote text" w:semiHidden="1" w:unhideWhenUsed="1"/>
     <w:lsdException w:name="annotation text" w:semiHidden="1" w:unhideWhenUsed="1"/>
     <w:lsdException w:name="header" w:semiHidden="1" w:unhideWhenUsed="1"/>
     <w:lsdException w:name="footer" w:semiHidden="1" w:unhideWhenUsed="1"/>
     <w:lsdException w:name="index heading" w:semiHidden="1" w:unhideWhenUsed="1"/>
-    <w:lsdException w:name="caption" w:uiPriority="35" w:semiHidden="1" w:unhideWhenUsed="1" w:qFormat="1"/>
+    <w:lsdException w:name="caption" w:semiHidden="1" w:uiPriority="35" w:unhideWhenUsed="1" w:qFormat="1"/>
     <w:lsdException w:name="table of figures" w:semiHidden="1" w:unhideWhenUsed="1"/>
     <w:lsdException w:name="envelope address" w:semiHidden="1" w:unhideWhenUsed="1"/>
     <w:lsdException w:name="envelope return" w:semiHidden="1" w:unhideWhenUsed="1"/>
@@ -2495,7 +2429,7 @@
     <w:lsdException w:name="Title" w:uiPriority="10" w:qFormat="1"/>
     <w:lsdException w:name="Closing" w:semiHidden="1" w:unhideWhenUsed="1"/>
     <w:lsdException w:name="Signature" w:semiHidden="1" w:unhideWhenUsed="1"/>
-    <w:lsdException w:name="Default Paragraph Font" w:uiPriority="1" w:semiHidden="1" w:unhideWhenUsed="1"/>
+    <w:lsdException w:name="Default Paragraph Font" w:semiHidden="1" w:uiPriority="1" w:unhideWhenUsed="1"/>
     <w:lsdException w:name="Body Text" w:semiHidden="1" w:unhideWhenUsed="1"/>
     <w:lsdException w:name="Body Text Indent" w:semiHidden="1" w:unhideWhenUsed="1"/>
     <w:lsdException w:name="List Continue" w:semiHidden="1" w:unhideWhenUsed="1"/>
@@ -2695,8 +2629,8 @@
     <w:lsdException w:name="Subtle Reference" w:uiPriority="31" w:qFormat="1"/>
     <w:lsdException w:name="Intense Reference" w:uiPriority="32" w:qFormat="1"/>
     <w:lsdException w:name="Book Title" w:uiPriority="33" w:qFormat="1"/>
-    <w:lsdException w:name="Bibliography" w:uiPriority="37" w:semiHidden="1" w:unhideWhenUsed="1"/>
-    <w:lsdException w:name="TOC Heading" w:uiPriority="39" w:semiHidden="1" w:unhideWhenUsed="1" w:qFormat="1"/>
+    <w:lsdException w:name="Bibliography" w:semiHidden="1" w:uiPriority="37" w:unhideWhenUsed="1"/>
+    <w:lsdException w:name="TOC Heading" w:semiHidden="1" w:uiPriority="39" w:unhideWhenUsed="1" w:qFormat="1"/>
     <w:lsdException w:name="Plain Table 1" w:uiPriority="41"/>
     <w:lsdException w:name="Plain Table 2" w:uiPriority="42"/>
     <w:lsdException w:name="Plain Table 3" w:uiPriority="43"/>
@@ -2807,18 +2741,18 @@
     <w:lsdException w:name="Unresolved Mention" w:semiHidden="1" w:unhideWhenUsed="1"/>
     <w:lsdException w:name="Smart Link" w:semiHidden="1" w:unhideWhenUsed="1"/>
   </w:latentStyles>
-  <w:style w:type="paragraph" w:styleId="Normal" w:default="1">
+  <w:style w:type="paragraph" w:default="1" w:styleId="Normal">
     <w:name w:val="Normal"/>
     <w:qFormat/>
     <w:rsid w:val="00497EF6"/>
   </w:style>
-  <w:style w:type="character" w:styleId="DefaultParagraphFont" w:default="1">
+  <w:style w:type="character" w:default="1" w:styleId="Policepardfaut">
     <w:name w:val="Default Paragraph Font"/>
     <w:uiPriority w:val="1"/>
     <w:semiHidden/>
     <w:unhideWhenUsed/>
   </w:style>
-  <w:style w:type="table" w:styleId="TableNormal" w:default="1">
+  <w:style w:type="table" w:default="1" w:styleId="TableauNormal">
     <w:name w:val="Normal Table"/>
     <w:uiPriority w:val="99"/>
     <w:semiHidden/>
@@ -2833,13 +2767,13 @@
       </w:tblCellMar>
     </w:tblPr>
   </w:style>
-  <w:style w:type="numbering" w:styleId="NoList" w:default="1">
+  <w:style w:type="numbering" w:default="1" w:styleId="Aucuneliste">
     <w:name w:val="No List"/>
     <w:uiPriority w:val="99"/>
     <w:semiHidden/>
     <w:unhideWhenUsed/>
   </w:style>
-  <w:style w:type="paragraph" w:styleId="ListParagraph">
+  <w:style w:type="paragraph" w:styleId="Paragraphedeliste">
     <w:name w:val="List Paragraph"/>
     <w:basedOn w:val="Normal"/>
     <w:uiPriority w:val="34"/>
@@ -3115,21 +3049,6 @@
 </file>
 
 <file path=customXml/item1.xml><?xml version="1.0" encoding="utf-8"?>
-<p:properties xmlns:p="http://schemas.microsoft.com/office/2006/metadata/properties" xmlns:xsi="http://www.w3.org/2001/XMLSchema-instance" xmlns:pc="http://schemas.microsoft.com/office/infopath/2007/PartnerControls">
-  <documentManagement/>
-</p:properties>
-</file>
-
-<file path=customXml/item2.xml><?xml version="1.0" encoding="utf-8"?>
-<?mso-contentType ?>
-<FormTemplates xmlns="http://schemas.microsoft.com/sharepoint/v3/contenttype/forms">
-  <Display>DocumentLibraryForm</Display>
-  <Edit>DocumentLibraryForm</Edit>
-  <New>DocumentLibraryForm</New>
-</FormTemplates>
-</file>
-
-<file path=customXml/item3.xml><?xml version="1.0" encoding="utf-8"?>
 <ct:contentTypeSchema xmlns:ct="http://schemas.microsoft.com/office/2006/metadata/contentType" xmlns:ma="http://schemas.microsoft.com/office/2006/metadata/properties/metaAttributes" ct:_="" ma:_="" ma:contentTypeName="Document" ma:contentTypeID="0x0101001E5D26AA9C6BE948AD8A707FE89EC16E" ma:contentTypeVersion="4" ma:contentTypeDescription="Create a new document." ma:contentTypeScope="" ma:versionID="f022f73befeea1e6801ec4680556ee2f">
   <xsd:schema xmlns:xsd="http://www.w3.org/2001/XMLSchema" xmlns:xs="http://www.w3.org/2001/XMLSchema" xmlns:p="http://schemas.microsoft.com/office/2006/metadata/properties" xmlns:ns2="ed8bdd27-5728-434a-bdec-5437ba5f9f9d" targetNamespace="http://schemas.microsoft.com/office/2006/metadata/properties" ma:root="true" ma:fieldsID="98f6911aa3d9f67d0faf375f063c33d5" ns2:_="">
     <xsd:import namespace="ed8bdd27-5728-434a-bdec-5437ba5f9f9d"/>
@@ -3273,11 +3192,35 @@
 </ct:contentTypeSchema>
 </file>
 
+<file path=customXml/item2.xml><?xml version="1.0" encoding="utf-8"?>
+<?mso-contentType ?>
+<FormTemplates xmlns="http://schemas.microsoft.com/sharepoint/v3/contenttype/forms">
+  <Display>DocumentLibraryForm</Display>
+  <Edit>DocumentLibraryForm</Edit>
+  <New>DocumentLibraryForm</New>
+</FormTemplates>
+</file>
+
+<file path=customXml/item3.xml><?xml version="1.0" encoding="utf-8"?>
+<p:properties xmlns:p="http://schemas.microsoft.com/office/2006/metadata/properties" xmlns:xsi="http://www.w3.org/2001/XMLSchema-instance" xmlns:pc="http://schemas.microsoft.com/office/infopath/2007/PartnerControls">
+  <documentManagement/>
+</p:properties>
+</file>
+
 <file path=customXml/itemProps1.xml><?xml version="1.0" encoding="utf-8"?>
-<ds:datastoreItem xmlns:ds="http://schemas.openxmlformats.org/officeDocument/2006/customXml" ds:itemID="{B950FBE2-183F-442C-B79A-E966A0B98922}">
+<ds:datastoreItem xmlns:ds="http://schemas.openxmlformats.org/officeDocument/2006/customXml" ds:itemID="{F1E003A3-981C-4A6E-9310-B88A4C7900BF}">
   <ds:schemaRefs>
+    <ds:schemaRef ds:uri="http://schemas.microsoft.com/office/2006/metadata/contentType"/>
+    <ds:schemaRef ds:uri="http://schemas.microsoft.com/office/2006/metadata/properties/metaAttributes"/>
+    <ds:schemaRef ds:uri="http://www.w3.org/2001/XMLSchema"/>
     <ds:schemaRef ds:uri="http://schemas.microsoft.com/office/2006/metadata/properties"/>
+    <ds:schemaRef ds:uri="ed8bdd27-5728-434a-bdec-5437ba5f9f9d"/>
+    <ds:schemaRef ds:uri="http://schemas.microsoft.com/office/2006/documentManagement/types"/>
     <ds:schemaRef ds:uri="http://schemas.microsoft.com/office/infopath/2007/PartnerControls"/>
+    <ds:schemaRef ds:uri="http://schemas.openxmlformats.org/package/2006/metadata/core-properties"/>
+    <ds:schemaRef ds:uri="http://purl.org/dc/elements/1.1/"/>
+    <ds:schemaRef ds:uri="http://purl.org/dc/terms/"/>
+    <ds:schemaRef ds:uri="http://schemas.microsoft.com/internal/obd"/>
   </ds:schemaRefs>
 </ds:datastoreItem>
 </file>
@@ -3291,5 +3234,10 @@
 </file>
 
 <file path=customXml/itemProps3.xml><?xml version="1.0" encoding="utf-8"?>
-<ds:datastoreItem xmlns:ds="http://schemas.openxmlformats.org/officeDocument/2006/customXml" ds:itemID="{F1E003A3-981C-4A6E-9310-B88A4C7900BF}"/>
+<ds:datastoreItem xmlns:ds="http://schemas.openxmlformats.org/officeDocument/2006/customXml" ds:itemID="{B950FBE2-183F-442C-B79A-E966A0B98922}">
+  <ds:schemaRefs>
+    <ds:schemaRef ds:uri="http://schemas.microsoft.com/office/2006/metadata/properties"/>
+    <ds:schemaRef ds:uri="http://schemas.microsoft.com/office/infopath/2007/PartnerControls"/>
+  </ds:schemaRefs>
+</ds:datastoreItem>
 </file>
</xml_diff>

<commit_message>
Create post et game
</commit_message>
<xml_diff>
--- a/FR-TP1-WC1.docx
+++ b/FR-TP1-WC1.docx
@@ -1670,8 +1670,14 @@
           <w:ilvl w:val="0"/>
           <w:numId w:val="1"/>
         </w:numPr>
-      </w:pPr>
-      <w:r>
+        <w:rPr>
+          <w:highlight w:val="green"/>
+        </w:rPr>
+      </w:pPr>
+      <w:r>
+        <w:rPr>
+          <w:highlight w:val="green"/>
+        </w:rPr>
         <w:t>L’application doit permettre de répondre à une discussion (ajouter un message à un sujet).</w:t>
       </w:r>
     </w:p>
@@ -1682,8 +1688,14 @@
           <w:ilvl w:val="1"/>
           <w:numId w:val="1"/>
         </w:numPr>
-      </w:pPr>
-      <w:r>
+        <w:rPr>
+          <w:highlight w:val="green"/>
+        </w:rPr>
+      </w:pPr>
+      <w:r>
+        <w:rPr>
+          <w:highlight w:val="green"/>
+        </w:rPr>
         <w:t>Cette action n’est disponible que si l’usager est connecté</w:t>
       </w:r>
     </w:p>
@@ -1694,18 +1706,28 @@
           <w:ilvl w:val="1"/>
           <w:numId w:val="1"/>
         </w:numPr>
-      </w:pPr>
-      <w:r>
+        <w:rPr>
+          <w:highlight w:val="green"/>
+        </w:rPr>
+      </w:pPr>
+      <w:r>
+        <w:rPr>
+          <w:highlight w:val="green"/>
+        </w:rPr>
         <w:t xml:space="preserve">Le message doit être </w:t>
       </w:r>
       <w:r>
         <w:rPr>
           <w:i/>
           <w:iCs/>
+          <w:highlight w:val="green"/>
         </w:rPr>
         <w:t>automatiquement</w:t>
       </w:r>
       <w:r>
+        <w:rPr>
+          <w:highlight w:val="green"/>
+        </w:rPr>
         <w:t xml:space="preserve"> associé au compte de l’usager qui en fait la création</w:t>
       </w:r>
     </w:p>
@@ -1716,12 +1738,21 @@
           <w:ilvl w:val="1"/>
           <w:numId w:val="1"/>
         </w:numPr>
-      </w:pPr>
-      <w:r>
+        <w:rPr>
+          <w:highlight w:val="green"/>
+        </w:rPr>
+      </w:pPr>
+      <w:r>
+        <w:rPr>
+          <w:highlight w:val="green"/>
+        </w:rPr>
         <w:t xml:space="preserve">Vous devez mettre en place </w:t>
       </w:r>
       <w:proofErr w:type="spellStart"/>
       <w:r>
+        <w:rPr>
+          <w:highlight w:val="green"/>
+        </w:rPr>
         <w:t>TinyMCE</w:t>
       </w:r>
       <w:proofErr w:type="spellEnd"/>
@@ -1733,8 +1764,14 @@
           <w:ilvl w:val="1"/>
           <w:numId w:val="1"/>
         </w:numPr>
-      </w:pPr>
-      <w:r>
+        <w:rPr>
+          <w:highlight w:val="green"/>
+        </w:rPr>
+      </w:pPr>
+      <w:r>
+        <w:rPr>
+          <w:highlight w:val="green"/>
+        </w:rPr>
         <w:t>L’affichage des messages doit se faire avec pagination (l’usager devrait être en mesure de choisir le nombre de message afficher sur chaque page)</w:t>
       </w:r>
     </w:p>
@@ -1745,8 +1782,14 @@
           <w:ilvl w:val="1"/>
           <w:numId w:val="1"/>
         </w:numPr>
-      </w:pPr>
-      <w:r>
+        <w:rPr>
+          <w:highlight w:val="green"/>
+        </w:rPr>
+      </w:pPr>
+      <w:r>
+        <w:rPr>
+          <w:highlight w:val="green"/>
+        </w:rPr>
         <w:t>Chaque message doit indiquer :</w:t>
       </w:r>
     </w:p>
@@ -1757,8 +1800,14 @@
           <w:ilvl w:val="2"/>
           <w:numId w:val="1"/>
         </w:numPr>
-      </w:pPr>
-      <w:r>
+        <w:rPr>
+          <w:highlight w:val="green"/>
+        </w:rPr>
+      </w:pPr>
+      <w:r>
+        <w:rPr>
+          <w:highlight w:val="green"/>
+        </w:rPr>
         <w:t>L’auteur</w:t>
       </w:r>
     </w:p>
@@ -1769,8 +1818,14 @@
           <w:ilvl w:val="2"/>
           <w:numId w:val="1"/>
         </w:numPr>
-      </w:pPr>
-      <w:r>
+        <w:rPr>
+          <w:highlight w:val="green"/>
+        </w:rPr>
+      </w:pPr>
+      <w:r>
+        <w:rPr>
+          <w:highlight w:val="green"/>
+        </w:rPr>
         <w:t>La date de création</w:t>
       </w:r>
     </w:p>
@@ -1781,8 +1836,14 @@
           <w:ilvl w:val="2"/>
           <w:numId w:val="1"/>
         </w:numPr>
-      </w:pPr>
-      <w:r>
+        <w:rPr>
+          <w:highlight w:val="green"/>
+        </w:rPr>
+      </w:pPr>
+      <w:r>
+        <w:rPr>
+          <w:highlight w:val="green"/>
+        </w:rPr>
         <w:t>Le contenu (texte)</w:t>
       </w:r>
     </w:p>
@@ -1799,8 +1860,14 @@
           <w:ilvl w:val="0"/>
           <w:numId w:val="1"/>
         </w:numPr>
-      </w:pPr>
-      <w:r>
+        <w:rPr>
+          <w:highlight w:val="green"/>
+        </w:rPr>
+      </w:pPr>
+      <w:r>
+        <w:rPr>
+          <w:highlight w:val="green"/>
+        </w:rPr>
         <w:lastRenderedPageBreak/>
         <w:t>L’administrateur a accès à une activité unique:</w:t>
       </w:r>
@@ -1812,8 +1879,14 @@
           <w:ilvl w:val="1"/>
           <w:numId w:val="1"/>
         </w:numPr>
-      </w:pPr>
-      <w:r>
+        <w:rPr>
+          <w:highlight w:val="green"/>
+        </w:rPr>
+      </w:pPr>
+      <w:r>
+        <w:rPr>
+          <w:highlight w:val="green"/>
+        </w:rPr>
         <w:t>Afficher une liste des usagers avec les informations suivantes :</w:t>
       </w:r>
     </w:p>
@@ -1824,8 +1897,14 @@
           <w:ilvl w:val="2"/>
           <w:numId w:val="1"/>
         </w:numPr>
-      </w:pPr>
-      <w:r>
+        <w:rPr>
+          <w:highlight w:val="green"/>
+        </w:rPr>
+      </w:pPr>
+      <w:r>
+        <w:rPr>
+          <w:highlight w:val="green"/>
+        </w:rPr>
         <w:t>Le nombre de sujets créés</w:t>
       </w:r>
     </w:p>
@@ -1836,8 +1915,14 @@
           <w:ilvl w:val="2"/>
           <w:numId w:val="1"/>
         </w:numPr>
-      </w:pPr>
-      <w:r>
+        <w:rPr>
+          <w:highlight w:val="green"/>
+        </w:rPr>
+      </w:pPr>
+      <w:r>
+        <w:rPr>
+          <w:highlight w:val="green"/>
+        </w:rPr>
         <w:t>Le nombre de messages écrits</w:t>
       </w:r>
     </w:p>
@@ -1848,8 +1933,14 @@
           <w:ilvl w:val="2"/>
           <w:numId w:val="1"/>
         </w:numPr>
-      </w:pPr>
-      <w:r>
+        <w:rPr>
+          <w:highlight w:val="green"/>
+        </w:rPr>
+      </w:pPr>
+      <w:r>
+        <w:rPr>
+          <w:highlight w:val="green"/>
+        </w:rPr>
         <w:t>La date de sa dernière activité</w:t>
       </w:r>
     </w:p>
@@ -1866,24 +1957,42 @@
           <w:ilvl w:val="0"/>
           <w:numId w:val="1"/>
         </w:numPr>
-      </w:pPr>
-      <w:r>
+        <w:rPr>
+          <w:highlight w:val="green"/>
+        </w:rPr>
+      </w:pPr>
+      <w:r>
+        <w:rPr>
+          <w:highlight w:val="green"/>
+        </w:rPr>
         <w:t xml:space="preserve">Le login doit utiliser un </w:t>
       </w:r>
       <w:proofErr w:type="spellStart"/>
       <w:r>
+        <w:rPr>
+          <w:highlight w:val="green"/>
+        </w:rPr>
         <w:t>UserName</w:t>
       </w:r>
       <w:proofErr w:type="spellEnd"/>
       <w:r>
+        <w:rPr>
+          <w:highlight w:val="green"/>
+        </w:rPr>
         <w:t xml:space="preserve"> et non </w:t>
       </w:r>
       <w:proofErr w:type="gramStart"/>
       <w:r>
+        <w:rPr>
+          <w:highlight w:val="green"/>
+        </w:rPr>
         <w:t>l’Email</w:t>
       </w:r>
       <w:proofErr w:type="gramEnd"/>
       <w:r>
+        <w:rPr>
+          <w:highlight w:val="green"/>
+        </w:rPr>
         <w:t>.</w:t>
       </w:r>
     </w:p>
@@ -1901,7 +2010,13 @@
         </w:numPr>
       </w:pPr>
       <w:r>
-        <w:t>Les accès doivent être clairement définis :</w:t>
+        <w:rPr>
+          <w:highlight w:val="green"/>
+        </w:rPr>
+        <w:t>Les accès doivent être clairement définis</w:t>
+      </w:r>
+      <w:r>
+        <w:t> :</w:t>
       </w:r>
     </w:p>
     <w:p>
@@ -1916,8 +2031,14 @@
           <w:ilvl w:val="1"/>
           <w:numId w:val="1"/>
         </w:numPr>
-      </w:pPr>
-      <w:r>
+        <w:rPr>
+          <w:highlight w:val="green"/>
+        </w:rPr>
+      </w:pPr>
+      <w:r>
+        <w:rPr>
+          <w:highlight w:val="green"/>
+        </w:rPr>
         <w:t>Un administrateur à accès à tous et à toute l’action possible sur les tables en plus des activités qui lui sont propres</w:t>
       </w:r>
     </w:p>
@@ -1928,8 +2049,14 @@
           <w:ilvl w:val="1"/>
           <w:numId w:val="1"/>
         </w:numPr>
-      </w:pPr>
-      <w:r>
+        <w:rPr>
+          <w:highlight w:val="green"/>
+        </w:rPr>
+      </w:pPr>
+      <w:r>
+        <w:rPr>
+          <w:highlight w:val="green"/>
+        </w:rPr>
         <w:t>L’administrateur est le seul à pouvoir créer, modifier ou supprimer des catégories</w:t>
       </w:r>
     </w:p>
@@ -1940,8 +2067,14 @@
           <w:ilvl w:val="1"/>
           <w:numId w:val="1"/>
         </w:numPr>
-      </w:pPr>
-      <w:r>
+        <w:rPr>
+          <w:highlight w:val="green"/>
+        </w:rPr>
+      </w:pPr>
+      <w:r>
+        <w:rPr>
+          <w:highlight w:val="green"/>
+        </w:rPr>
         <w:t>L’administrateur est le seul à pouvoir supprimer un sujet</w:t>
       </w:r>
     </w:p>
@@ -1958,8 +2091,14 @@
           <w:ilvl w:val="1"/>
           <w:numId w:val="1"/>
         </w:numPr>
-      </w:pPr>
-      <w:r>
+        <w:rPr>
+          <w:highlight w:val="green"/>
+        </w:rPr>
+      </w:pPr>
+      <w:r>
+        <w:rPr>
+          <w:highlight w:val="green"/>
+        </w:rPr>
         <w:t>Un utilisateur peut créer un sujet</w:t>
       </w:r>
     </w:p>
@@ -1975,8 +2114,14 @@
           <w:ilvl w:val="1"/>
           <w:numId w:val="1"/>
         </w:numPr>
-      </w:pPr>
-      <w:r>
+        <w:rPr>
+          <w:highlight w:val="green"/>
+        </w:rPr>
+      </w:pPr>
+      <w:r>
+        <w:rPr>
+          <w:highlight w:val="green"/>
+        </w:rPr>
         <w:t>Un utilisateur ne peut modifier que les sujets qu’il a créés</w:t>
       </w:r>
     </w:p>
@@ -1992,14 +2137,26 @@
           <w:ilvl w:val="1"/>
           <w:numId w:val="1"/>
         </w:numPr>
-      </w:pPr>
-      <w:r>
+        <w:rPr>
+          <w:highlight w:val="green"/>
+        </w:rPr>
+      </w:pPr>
+      <w:r>
+        <w:rPr>
+          <w:highlight w:val="green"/>
+        </w:rPr>
         <w:t>Un utilisateur</w:t>
       </w:r>
       <w:r>
+        <w:rPr>
+          <w:highlight w:val="green"/>
+        </w:rPr>
         <w:t xml:space="preserve"> doit être connecté</w:t>
       </w:r>
       <w:r>
+        <w:rPr>
+          <w:highlight w:val="green"/>
+        </w:rPr>
         <w:t xml:space="preserve"> pour créer des messages</w:t>
       </w:r>
     </w:p>
@@ -2015,8 +2172,14 @@
           <w:ilvl w:val="1"/>
           <w:numId w:val="1"/>
         </w:numPr>
-      </w:pPr>
-      <w:r>
+        <w:rPr>
+          <w:highlight w:val="green"/>
+        </w:rPr>
+      </w:pPr>
+      <w:r>
+        <w:rPr>
+          <w:highlight w:val="green"/>
+        </w:rPr>
         <w:t>Un utilisateur ne peut modifier et supprimer que les messages qu’il a lui-même créés.</w:t>
       </w:r>
     </w:p>
@@ -2077,8 +2240,14 @@
           <w:ilvl w:val="0"/>
           <w:numId w:val="1"/>
         </w:numPr>
-      </w:pPr>
-      <w:r>
+        <w:rPr>
+          <w:highlight w:val="green"/>
+        </w:rPr>
+      </w:pPr>
+      <w:r>
+        <w:rPr>
+          <w:highlight w:val="green"/>
+        </w:rPr>
         <w:t>Choisir un thème et l’intégrer. Il est permis de personnaliser le thème.</w:t>
       </w:r>
     </w:p>
@@ -2089,24 +2258,35 @@
           <w:ilvl w:val="1"/>
           <w:numId w:val="1"/>
         </w:numPr>
-      </w:pPr>
-      <w:r>
+        <w:rPr>
+          <w:highlight w:val="green"/>
+        </w:rPr>
+      </w:pPr>
+      <w:r>
+        <w:rPr>
+          <w:highlight w:val="green"/>
+        </w:rPr>
         <w:t xml:space="preserve">L’intégration du thème doit se faire en conservant les liens de navigation nécessaires tels que </w:t>
       </w:r>
       <w:r>
         <w:rPr>
           <w:b/>
           <w:bCs/>
+          <w:highlight w:val="green"/>
         </w:rPr>
         <w:t>‘Login’</w:t>
       </w:r>
       <w:r>
+        <w:rPr>
+          <w:highlight w:val="green"/>
+        </w:rPr>
         <w:t xml:space="preserve"> et </w:t>
       </w:r>
       <w:r>
         <w:rPr>
           <w:b/>
           <w:bCs/>
+          <w:highlight w:val="green"/>
         </w:rPr>
         <w:t>‘</w:t>
       </w:r>
@@ -2115,6 +2295,7 @@
         <w:rPr>
           <w:b/>
           <w:bCs/>
+          <w:highlight w:val="green"/>
         </w:rPr>
         <w:t>Register</w:t>
       </w:r>
@@ -2123,10 +2304,14 @@
         <w:rPr>
           <w:b/>
           <w:bCs/>
+          <w:highlight w:val="green"/>
         </w:rPr>
         <w:t>’</w:t>
       </w:r>
       <w:r>
+        <w:rPr>
+          <w:highlight w:val="green"/>
+        </w:rPr>
         <w:t>.</w:t>
       </w:r>
     </w:p>
@@ -3049,6 +3234,21 @@
 </file>
 
 <file path=customXml/item1.xml><?xml version="1.0" encoding="utf-8"?>
+<p:properties xmlns:p="http://schemas.microsoft.com/office/2006/metadata/properties" xmlns:xsi="http://www.w3.org/2001/XMLSchema-instance" xmlns:pc="http://schemas.microsoft.com/office/infopath/2007/PartnerControls">
+  <documentManagement/>
+</p:properties>
+</file>
+
+<file path=customXml/item2.xml><?xml version="1.0" encoding="utf-8"?>
+<?mso-contentType ?>
+<FormTemplates xmlns="http://schemas.microsoft.com/sharepoint/v3/contenttype/forms">
+  <Display>DocumentLibraryForm</Display>
+  <Edit>DocumentLibraryForm</Edit>
+  <New>DocumentLibraryForm</New>
+</FormTemplates>
+</file>
+
+<file path=customXml/item3.xml><?xml version="1.0" encoding="utf-8"?>
 <ct:contentTypeSchema xmlns:ct="http://schemas.microsoft.com/office/2006/metadata/contentType" xmlns:ma="http://schemas.microsoft.com/office/2006/metadata/properties/metaAttributes" ct:_="" ma:_="" ma:contentTypeName="Document" ma:contentTypeID="0x0101001E5D26AA9C6BE948AD8A707FE89EC16E" ma:contentTypeVersion="4" ma:contentTypeDescription="Create a new document." ma:contentTypeScope="" ma:versionID="f022f73befeea1e6801ec4680556ee2f">
   <xsd:schema xmlns:xsd="http://www.w3.org/2001/XMLSchema" xmlns:xs="http://www.w3.org/2001/XMLSchema" xmlns:p="http://schemas.microsoft.com/office/2006/metadata/properties" xmlns:ns2="ed8bdd27-5728-434a-bdec-5437ba5f9f9d" targetNamespace="http://schemas.microsoft.com/office/2006/metadata/properties" ma:root="true" ma:fieldsID="98f6911aa3d9f67d0faf375f063c33d5" ns2:_="">
     <xsd:import namespace="ed8bdd27-5728-434a-bdec-5437ba5f9f9d"/>
@@ -3192,22 +3392,24 @@
 </ct:contentTypeSchema>
 </file>
 
-<file path=customXml/item2.xml><?xml version="1.0" encoding="utf-8"?>
-<?mso-contentType ?>
-<FormTemplates xmlns="http://schemas.microsoft.com/sharepoint/v3/contenttype/forms">
-  <Display>DocumentLibraryForm</Display>
-  <Edit>DocumentLibraryForm</Edit>
-  <New>DocumentLibraryForm</New>
-</FormTemplates>
+<file path=customXml/itemProps1.xml><?xml version="1.0" encoding="utf-8"?>
+<ds:datastoreItem xmlns:ds="http://schemas.openxmlformats.org/officeDocument/2006/customXml" ds:itemID="{B950FBE2-183F-442C-B79A-E966A0B98922}">
+  <ds:schemaRefs>
+    <ds:schemaRef ds:uri="http://schemas.microsoft.com/office/2006/metadata/properties"/>
+    <ds:schemaRef ds:uri="http://schemas.microsoft.com/office/infopath/2007/PartnerControls"/>
+  </ds:schemaRefs>
+</ds:datastoreItem>
 </file>
 
-<file path=customXml/item3.xml><?xml version="1.0" encoding="utf-8"?>
-<p:properties xmlns:p="http://schemas.microsoft.com/office/2006/metadata/properties" xmlns:xsi="http://www.w3.org/2001/XMLSchema-instance" xmlns:pc="http://schemas.microsoft.com/office/infopath/2007/PartnerControls">
-  <documentManagement/>
-</p:properties>
+<file path=customXml/itemProps2.xml><?xml version="1.0" encoding="utf-8"?>
+<ds:datastoreItem xmlns:ds="http://schemas.openxmlformats.org/officeDocument/2006/customXml" ds:itemID="{272C3CB1-9E8E-4635-9F9F-DD100D667032}">
+  <ds:schemaRefs>
+    <ds:schemaRef ds:uri="http://schemas.microsoft.com/sharepoint/v3/contenttype/forms"/>
+  </ds:schemaRefs>
+</ds:datastoreItem>
 </file>
 
-<file path=customXml/itemProps1.xml><?xml version="1.0" encoding="utf-8"?>
+<file path=customXml/itemProps3.xml><?xml version="1.0" encoding="utf-8"?>
 <ds:datastoreItem xmlns:ds="http://schemas.openxmlformats.org/officeDocument/2006/customXml" ds:itemID="{F1E003A3-981C-4A6E-9310-B88A4C7900BF}">
   <ds:schemaRefs>
     <ds:schemaRef ds:uri="http://schemas.microsoft.com/office/2006/metadata/contentType"/>
@@ -3223,21 +3425,4 @@
     <ds:schemaRef ds:uri="http://schemas.microsoft.com/internal/obd"/>
   </ds:schemaRefs>
 </ds:datastoreItem>
-</file>
-
-<file path=customXml/itemProps2.xml><?xml version="1.0" encoding="utf-8"?>
-<ds:datastoreItem xmlns:ds="http://schemas.openxmlformats.org/officeDocument/2006/customXml" ds:itemID="{272C3CB1-9E8E-4635-9F9F-DD100D667032}">
-  <ds:schemaRefs>
-    <ds:schemaRef ds:uri="http://schemas.microsoft.com/sharepoint/v3/contenttype/forms"/>
-  </ds:schemaRefs>
-</ds:datastoreItem>
-</file>
-
-<file path=customXml/itemProps3.xml><?xml version="1.0" encoding="utf-8"?>
-<ds:datastoreItem xmlns:ds="http://schemas.openxmlformats.org/officeDocument/2006/customXml" ds:itemID="{B950FBE2-183F-442C-B79A-E966A0B98922}">
-  <ds:schemaRefs>
-    <ds:schemaRef ds:uri="http://schemas.microsoft.com/office/2006/metadata/properties"/>
-    <ds:schemaRef ds:uri="http://schemas.microsoft.com/office/infopath/2007/PartnerControls"/>
-  </ds:schemaRefs>
-</ds:datastoreItem>
 </file>
</xml_diff>